<commit_message>
add load and undload dates
</commit_message>
<xml_diff>
--- a/template.docx
+++ b/template.docx
@@ -472,8 +472,24 @@
                 <w:u w:val="single"/>
                 <w:lang w:val="en-US"/>
               </w:rPr>
-              <w:t>Global Way Maciej Rataj</w:t>
-            </w:r>
+              <w:t xml:space="preserve">Global Way Maciej </w:t>
+            </w:r>
+            <w:proofErr w:type="spellStart"/>
+            <w:r>
+              <w:rPr>
+                <w:rFonts w:ascii="Arial" w:hAnsi="Arial" w:cs="Arial"/>
+                <w:b/>
+                <w:bCs/>
+                <w:i/>
+                <w:color w:val="FF0000"/>
+                <w:sz w:val="20"/>
+                <w:szCs w:val="20"/>
+                <w:u w:val="single"/>
+                <w:lang w:val="en-US"/>
+              </w:rPr>
+              <w:t>Rataj</w:t>
+            </w:r>
+            <w:proofErr w:type="spellEnd"/>
           </w:p>
           <w:p>
             <w:pPr>
@@ -509,7 +525,67 @@
                 <w:u w:val="single"/>
                 <w:lang w:val="en-US"/>
               </w:rPr>
-              <w:t>Al. Powstańców wlkp. 162</w:t>
+              <w:t xml:space="preserve">Al. </w:t>
+            </w:r>
+            <w:proofErr w:type="spellStart"/>
+            <w:r>
+              <w:rPr>
+                <w:rFonts w:ascii="Arial" w:hAnsi="Arial" w:cs="Arial"/>
+                <w:b/>
+                <w:bCs/>
+                <w:i/>
+                <w:color w:val="FF0000"/>
+                <w:sz w:val="20"/>
+                <w:szCs w:val="20"/>
+                <w:u w:val="single"/>
+                <w:lang w:val="en-US"/>
+              </w:rPr>
+              <w:t>Powstańców</w:t>
+            </w:r>
+            <w:proofErr w:type="spellEnd"/>
+            <w:r>
+              <w:rPr>
+                <w:rFonts w:ascii="Arial" w:hAnsi="Arial" w:cs="Arial"/>
+                <w:b/>
+                <w:bCs/>
+                <w:i/>
+                <w:color w:val="FF0000"/>
+                <w:sz w:val="20"/>
+                <w:szCs w:val="20"/>
+                <w:u w:val="single"/>
+                <w:lang w:val="en-US"/>
+              </w:rPr>
+              <w:t xml:space="preserve"> </w:t>
+            </w:r>
+            <w:proofErr w:type="spellStart"/>
+            <w:r>
+              <w:rPr>
+                <w:rFonts w:ascii="Arial" w:hAnsi="Arial" w:cs="Arial"/>
+                <w:b/>
+                <w:bCs/>
+                <w:i/>
+                <w:color w:val="FF0000"/>
+                <w:sz w:val="20"/>
+                <w:szCs w:val="20"/>
+                <w:u w:val="single"/>
+                <w:lang w:val="en-US"/>
+              </w:rPr>
+              <w:t>wlkp</w:t>
+            </w:r>
+            <w:proofErr w:type="spellEnd"/>
+            <w:r>
+              <w:rPr>
+                <w:rFonts w:ascii="Arial" w:hAnsi="Arial" w:cs="Arial"/>
+                <w:b/>
+                <w:bCs/>
+                <w:i/>
+                <w:color w:val="FF0000"/>
+                <w:sz w:val="20"/>
+                <w:szCs w:val="20"/>
+                <w:u w:val="single"/>
+                <w:lang w:val="en-US"/>
+              </w:rPr>
+              <w:t>. 162</w:t>
             </w:r>
           </w:p>
           <w:p>
@@ -546,8 +622,24 @@
                 <w:u w:val="single"/>
                 <w:lang w:val="en-US"/>
               </w:rPr>
-              <w:t>64-920 Piła</w:t>
-            </w:r>
+              <w:t xml:space="preserve">64-920 </w:t>
+            </w:r>
+            <w:proofErr w:type="spellStart"/>
+            <w:r>
+              <w:rPr>
+                <w:rFonts w:ascii="Arial" w:hAnsi="Arial" w:cs="Arial"/>
+                <w:b/>
+                <w:bCs/>
+                <w:i/>
+                <w:color w:val="FF0000"/>
+                <w:sz w:val="20"/>
+                <w:szCs w:val="20"/>
+                <w:u w:val="single"/>
+                <w:lang w:val="en-US"/>
+              </w:rPr>
+              <w:t>Piła</w:t>
+            </w:r>
+            <w:proofErr w:type="spellEnd"/>
           </w:p>
         </w:tc>
       </w:tr>
@@ -589,7 +681,29 @@
                 <w:szCs w:val="18"/>
                 <w:lang w:eastAsia="pl-PL"/>
               </w:rPr>
-              <w:t>Global Way, Maciej Rataj</w:t>
+              <w:t xml:space="preserve">Global </w:t>
+            </w:r>
+            <w:proofErr w:type="spellStart"/>
+            <w:r>
+              <w:rPr>
+                <w:rFonts w:ascii="Arial" w:hAnsi="Arial" w:cs="Arial"/>
+                <w:b/>
+                <w:sz w:val="18"/>
+                <w:szCs w:val="18"/>
+                <w:lang w:eastAsia="pl-PL"/>
+              </w:rPr>
+              <w:t>Way</w:t>
+            </w:r>
+            <w:proofErr w:type="spellEnd"/>
+            <w:r>
+              <w:rPr>
+                <w:rFonts w:ascii="Arial" w:hAnsi="Arial" w:cs="Arial"/>
+                <w:b/>
+                <w:sz w:val="18"/>
+                <w:szCs w:val="18"/>
+                <w:lang w:eastAsia="pl-PL"/>
+              </w:rPr>
+              <w:t>, Maciej Rataj</w:t>
             </w:r>
           </w:p>
           <w:p>
@@ -1157,36 +1271,68 @@
                 <w:lang w:val="en-US"/>
               </w:rPr>
             </w:pPr>
-            <w:r>
-              <w:rPr>
-                <w:rFonts w:ascii="Arial" w:hAnsi="Arial" w:cs="Arial"/>
-                <w:b/>
-                <w:sz w:val="12"/>
-                <w:szCs w:val="12"/>
-                <w:lang w:val="en-US"/>
-              </w:rPr>
-              <w:t>Osobakontaktowa:</w:t>
-            </w:r>
-          </w:p>
-          <w:p>
-            <w:pPr>
-              <w:widowControl w:val="0"/>
-              <w:snapToGrid w:val="0"/>
-              <w:rPr>
-                <w:rFonts w:ascii="Arial" w:hAnsi="Arial" w:cs="Arial"/>
-                <w:sz w:val="12"/>
-                <w:szCs w:val="12"/>
-                <w:lang w:val="en-US"/>
-              </w:rPr>
-            </w:pPr>
-            <w:r>
-              <w:rPr>
-                <w:rFonts w:ascii="Arial" w:hAnsi="Arial" w:cs="Arial"/>
-                <w:i/>
-                <w:sz w:val="12"/>
-                <w:szCs w:val="12"/>
-              </w:rPr>
-              <w:t>(Contact person)</w:t>
+            <w:proofErr w:type="spellStart"/>
+            <w:r>
+              <w:rPr>
+                <w:rFonts w:ascii="Arial" w:hAnsi="Arial" w:cs="Arial"/>
+                <w:b/>
+                <w:sz w:val="12"/>
+                <w:szCs w:val="12"/>
+                <w:lang w:val="en-US"/>
+              </w:rPr>
+              <w:t>Osobakontaktowa</w:t>
+            </w:r>
+            <w:proofErr w:type="spellEnd"/>
+            <w:r>
+              <w:rPr>
+                <w:rFonts w:ascii="Arial" w:hAnsi="Arial" w:cs="Arial"/>
+                <w:b/>
+                <w:sz w:val="12"/>
+                <w:szCs w:val="12"/>
+                <w:lang w:val="en-US"/>
+              </w:rPr>
+              <w:t>:</w:t>
+            </w:r>
+          </w:p>
+          <w:p>
+            <w:pPr>
+              <w:widowControl w:val="0"/>
+              <w:snapToGrid w:val="0"/>
+              <w:rPr>
+                <w:rFonts w:ascii="Arial" w:hAnsi="Arial" w:cs="Arial"/>
+                <w:sz w:val="12"/>
+                <w:szCs w:val="12"/>
+                <w:lang w:val="en-US"/>
+              </w:rPr>
+            </w:pPr>
+            <w:r>
+              <w:rPr>
+                <w:rFonts w:ascii="Arial" w:hAnsi="Arial" w:cs="Arial"/>
+                <w:i/>
+                <w:sz w:val="12"/>
+                <w:szCs w:val="12"/>
+              </w:rPr>
+              <w:t>(</w:t>
+            </w:r>
+            <w:proofErr w:type="spellStart"/>
+            <w:r>
+              <w:rPr>
+                <w:rFonts w:ascii="Arial" w:hAnsi="Arial" w:cs="Arial"/>
+                <w:i/>
+                <w:sz w:val="12"/>
+                <w:szCs w:val="12"/>
+              </w:rPr>
+              <w:t>Contact</w:t>
+            </w:r>
+            <w:proofErr w:type="spellEnd"/>
+            <w:r>
+              <w:rPr>
+                <w:rFonts w:ascii="Arial" w:hAnsi="Arial" w:cs="Arial"/>
+                <w:i/>
+                <w:sz w:val="12"/>
+                <w:szCs w:val="12"/>
+              </w:rPr>
+              <w:t xml:space="preserve"> person)</w:t>
             </w:r>
           </w:p>
         </w:tc>
@@ -1217,7 +1363,23 @@
               <w:snapToGrid w:val="0"/>
             </w:pPr>
             <w:r>
-              <w:t>{name} {phoneNumber}</w:t>
+              <w:t>{</w:t>
+            </w:r>
+            <w:proofErr w:type="spellStart"/>
+            <w:r>
+              <w:t>name</w:t>
+            </w:r>
+            <w:proofErr w:type="spellEnd"/>
+            <w:r>
+              <w:t>} {</w:t>
+            </w:r>
+            <w:proofErr w:type="spellStart"/>
+            <w:r>
+              <w:t>phoneNumber</w:t>
+            </w:r>
+            <w:proofErr w:type="spellEnd"/>
+            <w:r>
+              <w:t>}</w:t>
             </w:r>
           </w:p>
         </w:tc>
@@ -1272,7 +1434,29 @@
                 <w:szCs w:val="12"/>
                 <w:lang w:bidi="pl-PL"/>
               </w:rPr>
-              <w:t>{address}</w:t>
+              <w:t>{</w:t>
+            </w:r>
+            <w:proofErr w:type="spellStart"/>
+            <w:r>
+              <w:rPr>
+                <w:rFonts w:ascii="Comic Sans MS" w:eastAsia="Comic Sans MS" w:hAnsi="Comic Sans MS" w:cs="Comic Sans MS"/>
+                <w:color w:val="000000"/>
+                <w:sz w:val="12"/>
+                <w:szCs w:val="12"/>
+                <w:lang w:bidi="pl-PL"/>
+              </w:rPr>
+              <w:t>address</w:t>
+            </w:r>
+            <w:proofErr w:type="spellEnd"/>
+            <w:r>
+              <w:rPr>
+                <w:rFonts w:ascii="Comic Sans MS" w:eastAsia="Comic Sans MS" w:hAnsi="Comic Sans MS" w:cs="Comic Sans MS"/>
+                <w:color w:val="000000"/>
+                <w:sz w:val="12"/>
+                <w:szCs w:val="12"/>
+                <w:lang w:bidi="pl-PL"/>
+              </w:rPr>
+              <w:t>}</w:t>
             </w:r>
           </w:p>
           <w:p>
@@ -1326,6 +1510,7 @@
                 <w:lang w:val="de-DE"/>
               </w:rPr>
             </w:pPr>
+            <w:proofErr w:type="spellStart"/>
             <w:r>
               <w:rPr>
                 <w:rFonts w:ascii="Arial" w:hAnsi="Arial" w:cs="Arial"/>
@@ -1334,7 +1519,18 @@
                 <w:szCs w:val="12"/>
                 <w:lang w:val="de-DE"/>
               </w:rPr>
-              <w:t>Numertelefonu:</w:t>
+              <w:t>Numertelefonu</w:t>
+            </w:r>
+            <w:proofErr w:type="spellEnd"/>
+            <w:r>
+              <w:rPr>
+                <w:rFonts w:ascii="Arial" w:hAnsi="Arial" w:cs="Arial"/>
+                <w:b/>
+                <w:sz w:val="12"/>
+                <w:szCs w:val="12"/>
+                <w:lang w:val="de-DE"/>
+              </w:rPr>
+              <w:t>:</w:t>
             </w:r>
           </w:p>
           <w:p>
@@ -1454,6 +1650,7 @@
                 <w:lang w:val="en-US"/>
               </w:rPr>
             </w:pPr>
+            <w:proofErr w:type="spellStart"/>
             <w:r>
               <w:rPr>
                 <w:rFonts w:ascii="Arial" w:hAnsi="Arial" w:cs="Arial"/>
@@ -1463,7 +1660,19 @@
                 <w:szCs w:val="12"/>
                 <w:lang w:val="en-US"/>
               </w:rPr>
-              <w:t>Numerfaksu:</w:t>
+              <w:t>Numerfaksu</w:t>
+            </w:r>
+            <w:proofErr w:type="spellEnd"/>
+            <w:r>
+              <w:rPr>
+                <w:rFonts w:ascii="Arial" w:hAnsi="Arial" w:cs="Arial"/>
+                <w:b/>
+                <w:bCs/>
+                <w:sz w:val="12"/>
+                <w:szCs w:val="12"/>
+                <w:lang w:val="en-US"/>
+              </w:rPr>
+              <w:t>:</w:t>
             </w:r>
           </w:p>
           <w:p>
@@ -1702,6 +1911,7 @@
                 <w:lang w:val="fr-FR"/>
               </w:rPr>
             </w:pPr>
+            <w:proofErr w:type="spellStart"/>
             <w:r>
               <w:rPr>
                 <w:rFonts w:ascii="Arial" w:hAnsi="Arial" w:cs="Arial"/>
@@ -1710,8 +1920,31 @@
                 <w:szCs w:val="12"/>
                 <w:lang w:val="fr-FR"/>
               </w:rPr>
-              <w:t>Adres e-mail:</w:t>
-            </w:r>
+              <w:t>Adres</w:t>
+            </w:r>
+            <w:proofErr w:type="spellEnd"/>
+            <w:r>
+              <w:rPr>
+                <w:rFonts w:ascii="Arial" w:hAnsi="Arial" w:cs="Arial"/>
+                <w:b/>
+                <w:sz w:val="12"/>
+                <w:szCs w:val="12"/>
+                <w:lang w:val="fr-FR"/>
+              </w:rPr>
+              <w:t xml:space="preserve"> </w:t>
+            </w:r>
+            <w:proofErr w:type="gramStart"/>
+            <w:r>
+              <w:rPr>
+                <w:rFonts w:ascii="Arial" w:hAnsi="Arial" w:cs="Arial"/>
+                <w:b/>
+                <w:sz w:val="12"/>
+                <w:szCs w:val="12"/>
+                <w:lang w:val="fr-FR"/>
+              </w:rPr>
+              <w:t>e-mail:</w:t>
+            </w:r>
+            <w:proofErr w:type="gramEnd"/>
           </w:p>
           <w:p>
             <w:pPr>
@@ -1733,7 +1966,29 @@
                 <w:szCs w:val="12"/>
                 <w:lang w:val="en-US"/>
               </w:rPr>
-              <w:t>(Email adress)</w:t>
+              <w:t xml:space="preserve">(Email </w:t>
+            </w:r>
+            <w:proofErr w:type="spellStart"/>
+            <w:r>
+              <w:rPr>
+                <w:rFonts w:ascii="Arial" w:hAnsi="Arial" w:cs="Arial"/>
+                <w:i/>
+                <w:sz w:val="12"/>
+                <w:szCs w:val="12"/>
+                <w:lang w:val="en-US"/>
+              </w:rPr>
+              <w:t>adress</w:t>
+            </w:r>
+            <w:proofErr w:type="spellEnd"/>
+            <w:r>
+              <w:rPr>
+                <w:rFonts w:ascii="Arial" w:hAnsi="Arial" w:cs="Arial"/>
+                <w:i/>
+                <w:sz w:val="12"/>
+                <w:szCs w:val="12"/>
+                <w:lang w:val="en-US"/>
+              </w:rPr>
+              <w:t>)</w:t>
             </w:r>
           </w:p>
         </w:tc>
@@ -1861,8 +2116,19 @@
                 <w:sz w:val="12"/>
                 <w:szCs w:val="12"/>
               </w:rPr>
-              <w:t>(Truck registrationnumber</w:t>
-            </w:r>
+              <w:t xml:space="preserve">(Truck </w:t>
+            </w:r>
+            <w:proofErr w:type="spellStart"/>
+            <w:r>
+              <w:rPr>
+                <w:rFonts w:ascii="Arial" w:hAnsi="Arial" w:cs="Arial"/>
+                <w:i/>
+                <w:sz w:val="12"/>
+                <w:szCs w:val="12"/>
+              </w:rPr>
+              <w:t>registrationnumber</w:t>
+            </w:r>
+            <w:proofErr w:type="spellEnd"/>
           </w:p>
         </w:tc>
         <w:tc>
@@ -2024,8 +2290,19 @@
                 <w:szCs w:val="20"/>
                 <w:lang w:val="en-US"/>
               </w:rPr>
-              <w:t>bus plandeka</w:t>
-            </w:r>
+              <w:t xml:space="preserve">bus </w:t>
+            </w:r>
+            <w:proofErr w:type="spellStart"/>
+            <w:r>
+              <w:rPr>
+                <w:b w:val="0"/>
+                <w:sz w:val="20"/>
+                <w:szCs w:val="20"/>
+                <w:lang w:val="en-US"/>
+              </w:rPr>
+              <w:t>plandeka</w:t>
+            </w:r>
+            <w:proofErr w:type="spellEnd"/>
           </w:p>
         </w:tc>
       </w:tr>
@@ -2275,7 +2552,27 @@
                 <w:sz w:val="12"/>
                 <w:szCs w:val="12"/>
               </w:rPr>
-              <w:t>(Phone number)</w:t>
+              <w:t xml:space="preserve">(Phone </w:t>
+            </w:r>
+            <w:proofErr w:type="spellStart"/>
+            <w:r>
+              <w:rPr>
+                <w:rFonts w:ascii="Arial" w:hAnsi="Arial" w:cs="Arial"/>
+                <w:i/>
+                <w:sz w:val="12"/>
+                <w:szCs w:val="12"/>
+              </w:rPr>
+              <w:t>number</w:t>
+            </w:r>
+            <w:proofErr w:type="spellEnd"/>
+            <w:r>
+              <w:rPr>
+                <w:rFonts w:ascii="Arial" w:hAnsi="Arial" w:cs="Arial"/>
+                <w:i/>
+                <w:sz w:val="12"/>
+                <w:szCs w:val="12"/>
+              </w:rPr>
+              <w:t>)</w:t>
             </w:r>
           </w:p>
           <w:p>
@@ -2352,15 +2649,27 @@
                 <w:lang w:val="en-US"/>
               </w:rPr>
             </w:pPr>
-            <w:r>
-              <w:rPr>
-                <w:rFonts w:ascii="Arial" w:hAnsi="Arial" w:cs="Arial"/>
-                <w:b/>
-                <w:sz w:val="12"/>
-                <w:szCs w:val="12"/>
-                <w:lang w:val="en-US"/>
-              </w:rPr>
-              <w:t>Numerrejestracyjnynaczepy:</w:t>
+            <w:proofErr w:type="spellStart"/>
+            <w:r>
+              <w:rPr>
+                <w:rFonts w:ascii="Arial" w:hAnsi="Arial" w:cs="Arial"/>
+                <w:b/>
+                <w:sz w:val="12"/>
+                <w:szCs w:val="12"/>
+                <w:lang w:val="en-US"/>
+              </w:rPr>
+              <w:t>Numerrejestracyjnynaczepy</w:t>
+            </w:r>
+            <w:proofErr w:type="spellEnd"/>
+            <w:r>
+              <w:rPr>
+                <w:rFonts w:ascii="Arial" w:hAnsi="Arial" w:cs="Arial"/>
+                <w:b/>
+                <w:sz w:val="12"/>
+                <w:szCs w:val="12"/>
+                <w:lang w:val="en-US"/>
+              </w:rPr>
+              <w:t>:</w:t>
             </w:r>
           </w:p>
           <w:p>
@@ -2470,14 +2779,25 @@
               </w:rPr>
               <w:t>(</w:t>
             </w:r>
-            <w:r>
-              <w:rPr>
-                <w:rFonts w:ascii="Arial" w:hAnsi="Arial" w:cs="Arial"/>
-                <w:i/>
-                <w:sz w:val="12"/>
-                <w:szCs w:val="12"/>
-              </w:rPr>
-              <w:t>Capacity)</w:t>
+            <w:proofErr w:type="spellStart"/>
+            <w:r>
+              <w:rPr>
+                <w:rFonts w:ascii="Arial" w:hAnsi="Arial" w:cs="Arial"/>
+                <w:i/>
+                <w:sz w:val="12"/>
+                <w:szCs w:val="12"/>
+              </w:rPr>
+              <w:t>Capacity</w:t>
+            </w:r>
+            <w:proofErr w:type="spellEnd"/>
+            <w:r>
+              <w:rPr>
+                <w:rFonts w:ascii="Arial" w:hAnsi="Arial" w:cs="Arial"/>
+                <w:i/>
+                <w:sz w:val="12"/>
+                <w:szCs w:val="12"/>
+              </w:rPr>
+              <w:t>)</w:t>
             </w:r>
           </w:p>
         </w:tc>
@@ -2566,7 +2886,27 @@
                 <w:sz w:val="12"/>
                 <w:szCs w:val="12"/>
               </w:rPr>
-              <w:t>(Remarks)</w:t>
+              <w:t>(</w:t>
+            </w:r>
+            <w:proofErr w:type="spellStart"/>
+            <w:r>
+              <w:rPr>
+                <w:rFonts w:ascii="Arial" w:hAnsi="Arial" w:cs="Arial"/>
+                <w:i/>
+                <w:sz w:val="12"/>
+                <w:szCs w:val="12"/>
+              </w:rPr>
+              <w:t>Remarks</w:t>
+            </w:r>
+            <w:proofErr w:type="spellEnd"/>
+            <w:r>
+              <w:rPr>
+                <w:rFonts w:ascii="Arial" w:hAnsi="Arial" w:cs="Arial"/>
+                <w:i/>
+                <w:sz w:val="12"/>
+                <w:szCs w:val="12"/>
+              </w:rPr>
+              <w:t>)</w:t>
             </w:r>
           </w:p>
         </w:tc>
@@ -2669,14 +3009,65 @@
               </w:rPr>
               <w:t>(</w:t>
             </w:r>
-            <w:r>
-              <w:rPr>
-                <w:rFonts w:ascii="Arial" w:hAnsi="Arial" w:cs="Arial"/>
-                <w:i/>
-                <w:sz w:val="12"/>
-                <w:szCs w:val="12"/>
-              </w:rPr>
-              <w:t>Length, width, height)</w:t>
+            <w:proofErr w:type="spellStart"/>
+            <w:r>
+              <w:rPr>
+                <w:rFonts w:ascii="Arial" w:hAnsi="Arial" w:cs="Arial"/>
+                <w:i/>
+                <w:sz w:val="12"/>
+                <w:szCs w:val="12"/>
+              </w:rPr>
+              <w:t>Length</w:t>
+            </w:r>
+            <w:proofErr w:type="spellEnd"/>
+            <w:r>
+              <w:rPr>
+                <w:rFonts w:ascii="Arial" w:hAnsi="Arial" w:cs="Arial"/>
+                <w:i/>
+                <w:sz w:val="12"/>
+                <w:szCs w:val="12"/>
+              </w:rPr>
+              <w:t xml:space="preserve">, </w:t>
+            </w:r>
+            <w:proofErr w:type="spellStart"/>
+            <w:r>
+              <w:rPr>
+                <w:rFonts w:ascii="Arial" w:hAnsi="Arial" w:cs="Arial"/>
+                <w:i/>
+                <w:sz w:val="12"/>
+                <w:szCs w:val="12"/>
+              </w:rPr>
+              <w:t>width</w:t>
+            </w:r>
+            <w:proofErr w:type="spellEnd"/>
+            <w:r>
+              <w:rPr>
+                <w:rFonts w:ascii="Arial" w:hAnsi="Arial" w:cs="Arial"/>
+                <w:i/>
+                <w:sz w:val="12"/>
+                <w:szCs w:val="12"/>
+              </w:rPr>
+              <w:t xml:space="preserve">, </w:t>
+            </w:r>
+            <w:proofErr w:type="spellStart"/>
+            <w:r>
+              <w:rPr>
+                <w:rFonts w:ascii="Arial" w:hAnsi="Arial" w:cs="Arial"/>
+                <w:i/>
+                <w:sz w:val="12"/>
+                <w:szCs w:val="12"/>
+              </w:rPr>
+              <w:t>height</w:t>
+            </w:r>
+            <w:proofErr w:type="spellEnd"/>
+            <w:r>
+              <w:rPr>
+                <w:rFonts w:ascii="Arial" w:hAnsi="Arial" w:cs="Arial"/>
+                <w:i/>
+                <w:sz w:val="12"/>
+                <w:szCs w:val="12"/>
+              </w:rPr>
+              <w:t>)</w:t>
             </w:r>
           </w:p>
         </w:tc>
@@ -2852,34 +3243,84 @@
                 <w:lang w:val="en-US"/>
               </w:rPr>
             </w:pPr>
+            <w:proofErr w:type="spellStart"/>
             <w:r>
               <w:rPr>
                 <w:bCs/>
                 <w:i w:val="0"/>
                 <w:lang w:val="en-US"/>
               </w:rPr>
-              <w:t>Rodzajtowaru:</w:t>
-            </w:r>
-          </w:p>
-          <w:p>
-            <w:pPr>
-              <w:widowControl w:val="0"/>
-              <w:snapToGrid w:val="0"/>
-              <w:rPr>
-                <w:rFonts w:ascii="Arial" w:hAnsi="Arial" w:cs="Arial"/>
-                <w:sz w:val="12"/>
-                <w:szCs w:val="12"/>
-                <w:lang w:val="en-US"/>
-              </w:rPr>
-            </w:pPr>
-            <w:r>
-              <w:rPr>
-                <w:rFonts w:ascii="Arial" w:hAnsi="Arial" w:cs="Arial"/>
-                <w:i/>
-                <w:sz w:val="12"/>
-                <w:szCs w:val="12"/>
-              </w:rPr>
-              <w:t>(Type of goods)</w:t>
+              <w:t>Rodzajtowaru</w:t>
+            </w:r>
+            <w:proofErr w:type="spellEnd"/>
+            <w:r>
+              <w:rPr>
+                <w:bCs/>
+                <w:i w:val="0"/>
+                <w:lang w:val="en-US"/>
+              </w:rPr>
+              <w:t>:</w:t>
+            </w:r>
+          </w:p>
+          <w:p>
+            <w:pPr>
+              <w:widowControl w:val="0"/>
+              <w:snapToGrid w:val="0"/>
+              <w:rPr>
+                <w:rFonts w:ascii="Arial" w:hAnsi="Arial" w:cs="Arial"/>
+                <w:sz w:val="12"/>
+                <w:szCs w:val="12"/>
+                <w:lang w:val="en-US"/>
+              </w:rPr>
+            </w:pPr>
+            <w:r>
+              <w:rPr>
+                <w:rFonts w:ascii="Arial" w:hAnsi="Arial" w:cs="Arial"/>
+                <w:i/>
+                <w:sz w:val="12"/>
+                <w:szCs w:val="12"/>
+              </w:rPr>
+              <w:t>(</w:t>
+            </w:r>
+            <w:proofErr w:type="spellStart"/>
+            <w:r>
+              <w:rPr>
+                <w:rFonts w:ascii="Arial" w:hAnsi="Arial" w:cs="Arial"/>
+                <w:i/>
+                <w:sz w:val="12"/>
+                <w:szCs w:val="12"/>
+              </w:rPr>
+              <w:t>Type</w:t>
+            </w:r>
+            <w:proofErr w:type="spellEnd"/>
+            <w:r>
+              <w:rPr>
+                <w:rFonts w:ascii="Arial" w:hAnsi="Arial" w:cs="Arial"/>
+                <w:i/>
+                <w:sz w:val="12"/>
+                <w:szCs w:val="12"/>
+              </w:rPr>
+              <w:t xml:space="preserve"> of </w:t>
+            </w:r>
+            <w:proofErr w:type="spellStart"/>
+            <w:r>
+              <w:rPr>
+                <w:rFonts w:ascii="Arial" w:hAnsi="Arial" w:cs="Arial"/>
+                <w:i/>
+                <w:sz w:val="12"/>
+                <w:szCs w:val="12"/>
+              </w:rPr>
+              <w:t>goods</w:t>
+            </w:r>
+            <w:proofErr w:type="spellEnd"/>
+            <w:r>
+              <w:rPr>
+                <w:rFonts w:ascii="Arial" w:hAnsi="Arial" w:cs="Arial"/>
+                <w:i/>
+                <w:sz w:val="12"/>
+                <w:szCs w:val="12"/>
+              </w:rPr>
+              <w:t>)</w:t>
             </w:r>
           </w:p>
         </w:tc>
@@ -2948,34 +3389,64 @@
                 <w:lang w:val="en-US"/>
               </w:rPr>
             </w:pPr>
+            <w:proofErr w:type="spellStart"/>
             <w:r>
               <w:rPr>
                 <w:bCs/>
                 <w:i w:val="0"/>
                 <w:lang w:val="en-US"/>
               </w:rPr>
-              <w:t>Waga:</w:t>
-            </w:r>
-          </w:p>
-          <w:p>
-            <w:pPr>
-              <w:widowControl w:val="0"/>
-              <w:snapToGrid w:val="0"/>
-              <w:rPr>
-                <w:rFonts w:ascii="Arial" w:hAnsi="Arial" w:cs="Arial"/>
-                <w:sz w:val="12"/>
-                <w:szCs w:val="12"/>
-                <w:lang w:val="en-US"/>
-              </w:rPr>
-            </w:pPr>
-            <w:r>
-              <w:rPr>
-                <w:rFonts w:ascii="Arial" w:hAnsi="Arial" w:cs="Arial"/>
-                <w:i/>
-                <w:sz w:val="12"/>
-                <w:szCs w:val="12"/>
-              </w:rPr>
-              <w:t>(Weight)</w:t>
+              <w:t>Waga</w:t>
+            </w:r>
+            <w:proofErr w:type="spellEnd"/>
+            <w:r>
+              <w:rPr>
+                <w:bCs/>
+                <w:i w:val="0"/>
+                <w:lang w:val="en-US"/>
+              </w:rPr>
+              <w:t>:</w:t>
+            </w:r>
+          </w:p>
+          <w:p>
+            <w:pPr>
+              <w:widowControl w:val="0"/>
+              <w:snapToGrid w:val="0"/>
+              <w:rPr>
+                <w:rFonts w:ascii="Arial" w:hAnsi="Arial" w:cs="Arial"/>
+                <w:sz w:val="12"/>
+                <w:szCs w:val="12"/>
+                <w:lang w:val="en-US"/>
+              </w:rPr>
+            </w:pPr>
+            <w:r>
+              <w:rPr>
+                <w:rFonts w:ascii="Arial" w:hAnsi="Arial" w:cs="Arial"/>
+                <w:i/>
+                <w:sz w:val="12"/>
+                <w:szCs w:val="12"/>
+              </w:rPr>
+              <w:t>(</w:t>
+            </w:r>
+            <w:proofErr w:type="spellStart"/>
+            <w:r>
+              <w:rPr>
+                <w:rFonts w:ascii="Arial" w:hAnsi="Arial" w:cs="Arial"/>
+                <w:i/>
+                <w:sz w:val="12"/>
+                <w:szCs w:val="12"/>
+              </w:rPr>
+              <w:t>Weight</w:t>
+            </w:r>
+            <w:proofErr w:type="spellEnd"/>
+            <w:r>
+              <w:rPr>
+                <w:rFonts w:ascii="Arial" w:hAnsi="Arial" w:cs="Arial"/>
+                <w:i/>
+                <w:sz w:val="12"/>
+                <w:szCs w:val="12"/>
+              </w:rPr>
+              <w:t>)</w:t>
             </w:r>
           </w:p>
         </w:tc>
@@ -3029,6 +3500,7 @@
                 <w:lang w:val="en-US"/>
               </w:rPr>
             </w:pPr>
+            <w:proofErr w:type="spellStart"/>
             <w:r>
               <w:rPr>
                 <w:rFonts w:ascii="Arial" w:hAnsi="Arial" w:cs="Arial"/>
@@ -3038,7 +3510,19 @@
                 <w:szCs w:val="12"/>
                 <w:lang w:val="en-US"/>
               </w:rPr>
-              <w:t>Ilośćopakowań:</w:t>
+              <w:t>Ilośćopakowań</w:t>
+            </w:r>
+            <w:proofErr w:type="spellEnd"/>
+            <w:r>
+              <w:rPr>
+                <w:rFonts w:ascii="Arial" w:hAnsi="Arial" w:cs="Arial"/>
+                <w:b/>
+                <w:bCs/>
+                <w:sz w:val="12"/>
+                <w:szCs w:val="12"/>
+                <w:lang w:val="en-US"/>
+              </w:rPr>
+              <w:t>:</w:t>
             </w:r>
             <w:r>
               <w:rPr>
@@ -3115,13 +3599,23 @@
                 <w:lang w:val="en-US"/>
               </w:rPr>
             </w:pPr>
+            <w:proofErr w:type="spellStart"/>
             <w:r>
               <w:rPr>
                 <w:bCs/>
                 <w:i w:val="0"/>
                 <w:lang w:val="en-US"/>
               </w:rPr>
-              <w:t>Rodzajopakowania:</w:t>
+              <w:t>Rodzajopakowania</w:t>
+            </w:r>
+            <w:proofErr w:type="spellEnd"/>
+            <w:r>
+              <w:rPr>
+                <w:bCs/>
+                <w:i w:val="0"/>
+                <w:lang w:val="en-US"/>
+              </w:rPr>
+              <w:t>:</w:t>
             </w:r>
           </w:p>
           <w:p>
@@ -3220,7 +3714,39 @@
                 <w:b w:val="0"/>
                 <w:bCs/>
               </w:rPr>
-              <w:t>(Requirements for securinggoods):</w:t>
+              <w:t>(</w:t>
+            </w:r>
+            <w:proofErr w:type="spellStart"/>
+            <w:r>
+              <w:rPr>
+                <w:b w:val="0"/>
+                <w:bCs/>
+              </w:rPr>
+              <w:t>Requirements</w:t>
+            </w:r>
+            <w:proofErr w:type="spellEnd"/>
+            <w:r>
+              <w:rPr>
+                <w:b w:val="0"/>
+                <w:bCs/>
+              </w:rPr>
+              <w:t xml:space="preserve"> for </w:t>
+            </w:r>
+            <w:proofErr w:type="spellStart"/>
+            <w:r>
+              <w:rPr>
+                <w:b w:val="0"/>
+                <w:bCs/>
+              </w:rPr>
+              <w:t>securinggoods</w:t>
+            </w:r>
+            <w:proofErr w:type="spellEnd"/>
+            <w:r>
+              <w:rPr>
+                <w:b w:val="0"/>
+                <w:bCs/>
+              </w:rPr>
+              <w:t>):</w:t>
             </w:r>
           </w:p>
           <w:p>
@@ -3266,7 +3792,27 @@
                 <w:sz w:val="12"/>
                 <w:szCs w:val="12"/>
               </w:rPr>
-              <w:t>Zakaz doładunku ,obowiązek informowania o lokalizacji auta, kierowca wchodzi na załadunek z wypełnionymi dokumentami, zakaz odsprzedaży.</w:t>
+              <w:t xml:space="preserve">Zakaz </w:t>
+            </w:r>
+            <w:proofErr w:type="gramStart"/>
+            <w:r>
+              <w:rPr>
+                <w:rFonts w:ascii="Arial" w:hAnsi="Arial" w:cs="Arial"/>
+                <w:i/>
+                <w:sz w:val="12"/>
+                <w:szCs w:val="12"/>
+              </w:rPr>
+              <w:t>doładunku ,obowiązek</w:t>
+            </w:r>
+            <w:proofErr w:type="gramEnd"/>
+            <w:r>
+              <w:rPr>
+                <w:rFonts w:ascii="Arial" w:hAnsi="Arial" w:cs="Arial"/>
+                <w:i/>
+                <w:sz w:val="12"/>
+                <w:szCs w:val="12"/>
+              </w:rPr>
+              <w:t xml:space="preserve"> informowania o lokalizacji auta, kierowca wchodzi na załadunek z wypełnionymi dokumentami, zakaz odsprzedaży.</w:t>
             </w:r>
             <w:r>
               <w:rPr>
@@ -3304,15 +3850,27 @@
                 <w:lang w:val="en-US"/>
               </w:rPr>
             </w:pPr>
-            <w:r>
-              <w:rPr>
-                <w:rFonts w:ascii="Arial" w:hAnsi="Arial" w:cs="Arial"/>
-                <w:b/>
-                <w:sz w:val="12"/>
-                <w:szCs w:val="12"/>
-                <w:lang w:val="en-US"/>
-              </w:rPr>
-              <w:t>Paletypiętrowalne:</w:t>
+            <w:proofErr w:type="spellStart"/>
+            <w:r>
+              <w:rPr>
+                <w:rFonts w:ascii="Arial" w:hAnsi="Arial" w:cs="Arial"/>
+                <w:b/>
+                <w:sz w:val="12"/>
+                <w:szCs w:val="12"/>
+                <w:lang w:val="en-US"/>
+              </w:rPr>
+              <w:t>Paletypiętrowalne</w:t>
+            </w:r>
+            <w:proofErr w:type="spellEnd"/>
+            <w:r>
+              <w:rPr>
+                <w:rFonts w:ascii="Arial" w:hAnsi="Arial" w:cs="Arial"/>
+                <w:b/>
+                <w:sz w:val="12"/>
+                <w:szCs w:val="12"/>
+                <w:lang w:val="en-US"/>
+              </w:rPr>
+              <w:t>:</w:t>
             </w:r>
           </w:p>
           <w:p>
@@ -3330,7 +3888,21 @@
               <w:rPr>
                 <w:b w:val="0"/>
               </w:rPr>
-              <w:t>(Stackable)</w:t>
+              <w:t>(</w:t>
+            </w:r>
+            <w:proofErr w:type="spellStart"/>
+            <w:r>
+              <w:rPr>
+                <w:b w:val="0"/>
+              </w:rPr>
+              <w:t>Stackable</w:t>
+            </w:r>
+            <w:proofErr w:type="spellEnd"/>
+            <w:r>
+              <w:rPr>
+                <w:b w:val="0"/>
+              </w:rPr>
+              <w:t>)</w:t>
             </w:r>
           </w:p>
         </w:tc>
@@ -3416,7 +3988,7 @@
                 <w:szCs w:val="14"/>
                 <w:lang w:val="en-US"/>
               </w:rPr>
-              <w:t>00ZAŁADUNEK</w:t>
+              <w:t>ZAŁADUNEK</w:t>
             </w:r>
           </w:p>
         </w:tc>
@@ -3449,36 +4021,68 @@
                 <w:lang w:val="en-US"/>
               </w:rPr>
             </w:pPr>
-            <w:r>
-              <w:rPr>
-                <w:rFonts w:ascii="Arial" w:hAnsi="Arial" w:cs="Arial"/>
-                <w:b/>
-                <w:sz w:val="12"/>
-                <w:szCs w:val="12"/>
-                <w:lang w:val="en-US"/>
-              </w:rPr>
-              <w:t>Nadawca:</w:t>
-            </w:r>
-          </w:p>
-          <w:p>
-            <w:pPr>
-              <w:widowControl w:val="0"/>
-              <w:snapToGrid w:val="0"/>
-              <w:rPr>
-                <w:rFonts w:ascii="Arial" w:hAnsi="Arial" w:cs="Arial"/>
-                <w:sz w:val="12"/>
-                <w:szCs w:val="12"/>
-                <w:lang w:val="en-US"/>
-              </w:rPr>
-            </w:pPr>
-            <w:r>
-              <w:rPr>
-                <w:rFonts w:ascii="Arial" w:hAnsi="Arial" w:cs="Arial"/>
-                <w:i/>
-                <w:sz w:val="12"/>
-                <w:szCs w:val="12"/>
-              </w:rPr>
-              <w:t>(Sender)</w:t>
+            <w:proofErr w:type="spellStart"/>
+            <w:r>
+              <w:rPr>
+                <w:rFonts w:ascii="Arial" w:hAnsi="Arial" w:cs="Arial"/>
+                <w:b/>
+                <w:sz w:val="12"/>
+                <w:szCs w:val="12"/>
+                <w:lang w:val="en-US"/>
+              </w:rPr>
+              <w:t>Nadawca</w:t>
+            </w:r>
+            <w:proofErr w:type="spellEnd"/>
+            <w:r>
+              <w:rPr>
+                <w:rFonts w:ascii="Arial" w:hAnsi="Arial" w:cs="Arial"/>
+                <w:b/>
+                <w:sz w:val="12"/>
+                <w:szCs w:val="12"/>
+                <w:lang w:val="en-US"/>
+              </w:rPr>
+              <w:t>:</w:t>
+            </w:r>
+          </w:p>
+          <w:p>
+            <w:pPr>
+              <w:widowControl w:val="0"/>
+              <w:snapToGrid w:val="0"/>
+              <w:rPr>
+                <w:rFonts w:ascii="Arial" w:hAnsi="Arial" w:cs="Arial"/>
+                <w:sz w:val="12"/>
+                <w:szCs w:val="12"/>
+                <w:lang w:val="en-US"/>
+              </w:rPr>
+            </w:pPr>
+            <w:r>
+              <w:rPr>
+                <w:rFonts w:ascii="Arial" w:hAnsi="Arial" w:cs="Arial"/>
+                <w:i/>
+                <w:sz w:val="12"/>
+                <w:szCs w:val="12"/>
+              </w:rPr>
+              <w:t>(</w:t>
+            </w:r>
+            <w:proofErr w:type="spellStart"/>
+            <w:r>
+              <w:rPr>
+                <w:rFonts w:ascii="Arial" w:hAnsi="Arial" w:cs="Arial"/>
+                <w:i/>
+                <w:sz w:val="12"/>
+                <w:szCs w:val="12"/>
+              </w:rPr>
+              <w:t>Sender</w:t>
+            </w:r>
+            <w:proofErr w:type="spellEnd"/>
+            <w:r>
+              <w:rPr>
+                <w:rFonts w:ascii="Arial" w:hAnsi="Arial" w:cs="Arial"/>
+                <w:i/>
+                <w:sz w:val="12"/>
+                <w:szCs w:val="12"/>
+              </w:rPr>
+              <w:t>)</w:t>
             </w:r>
           </w:p>
         </w:tc>
@@ -3548,7 +4152,29 @@
                 <w:szCs w:val="12"/>
                 <w:lang w:val="en-US"/>
               </w:rPr>
-              <w:t>Data załadunku:</w:t>
+              <w:t xml:space="preserve">Data </w:t>
+            </w:r>
+            <w:proofErr w:type="spellStart"/>
+            <w:r>
+              <w:rPr>
+                <w:rFonts w:ascii="Arial" w:hAnsi="Arial" w:cs="Arial"/>
+                <w:b/>
+                <w:sz w:val="12"/>
+                <w:szCs w:val="12"/>
+                <w:lang w:val="en-US"/>
+              </w:rPr>
+              <w:t>załadunku</w:t>
+            </w:r>
+            <w:proofErr w:type="spellEnd"/>
+            <w:r>
+              <w:rPr>
+                <w:rFonts w:ascii="Arial" w:hAnsi="Arial" w:cs="Arial"/>
+                <w:b/>
+                <w:sz w:val="12"/>
+                <w:szCs w:val="12"/>
+                <w:lang w:val="en-US"/>
+              </w:rPr>
+              <w:t>:</w:t>
             </w:r>
           </w:p>
           <w:p>
@@ -3589,6 +4215,17 @@
             <w:pPr>
               <w:widowControl w:val="0"/>
             </w:pPr>
+            <w:r>
+              <w:t>{</w:t>
+            </w:r>
+            <w:proofErr w:type="spellStart"/>
+            <w:r>
+              <w:t>loadDate</w:t>
+            </w:r>
+            <w:proofErr w:type="spellEnd"/>
+            <w:r>
+              <w:t>}</w:t>
+            </w:r>
           </w:p>
         </w:tc>
       </w:tr>
@@ -3622,15 +4259,49 @@
                 <w:lang w:val="en-US"/>
               </w:rPr>
             </w:pPr>
-            <w:r>
-              <w:rPr>
-                <w:rFonts w:ascii="Arial" w:hAnsi="Arial" w:cs="Arial"/>
-                <w:b/>
-                <w:sz w:val="12"/>
-                <w:szCs w:val="12"/>
-                <w:lang w:val="en-US"/>
-              </w:rPr>
-              <w:t>Miejscezaładunku (dokładnyadres):</w:t>
+            <w:proofErr w:type="spellStart"/>
+            <w:r>
+              <w:rPr>
+                <w:rFonts w:ascii="Arial" w:hAnsi="Arial" w:cs="Arial"/>
+                <w:b/>
+                <w:sz w:val="12"/>
+                <w:szCs w:val="12"/>
+                <w:lang w:val="en-US"/>
+              </w:rPr>
+              <w:t>Miejscezaładunku</w:t>
+            </w:r>
+            <w:proofErr w:type="spellEnd"/>
+            <w:r>
+              <w:rPr>
+                <w:rFonts w:ascii="Arial" w:hAnsi="Arial" w:cs="Arial"/>
+                <w:b/>
+                <w:sz w:val="12"/>
+                <w:szCs w:val="12"/>
+                <w:lang w:val="en-US"/>
+              </w:rPr>
+              <w:t xml:space="preserve"> (</w:t>
+            </w:r>
+            <w:proofErr w:type="spellStart"/>
+            <w:r>
+              <w:rPr>
+                <w:rFonts w:ascii="Arial" w:hAnsi="Arial" w:cs="Arial"/>
+                <w:b/>
+                <w:sz w:val="12"/>
+                <w:szCs w:val="12"/>
+                <w:lang w:val="en-US"/>
+              </w:rPr>
+              <w:t>dokładnyadres</w:t>
+            </w:r>
+            <w:proofErr w:type="spellEnd"/>
+            <w:r>
+              <w:rPr>
+                <w:rFonts w:ascii="Arial" w:hAnsi="Arial" w:cs="Arial"/>
+                <w:b/>
+                <w:sz w:val="12"/>
+                <w:szCs w:val="12"/>
+                <w:lang w:val="en-US"/>
+              </w:rPr>
+              <w:t>):</w:t>
             </w:r>
           </w:p>
           <w:p>
@@ -3653,7 +4324,47 @@
                 <w:sz w:val="12"/>
                 <w:szCs w:val="12"/>
               </w:rPr>
-              <w:t>(Place of loading/adress)</w:t>
+              <w:t xml:space="preserve">(Place of </w:t>
+            </w:r>
+            <w:proofErr w:type="spellStart"/>
+            <w:r>
+              <w:rPr>
+                <w:rFonts w:ascii="Arial" w:hAnsi="Arial" w:cs="Arial"/>
+                <w:i/>
+                <w:sz w:val="12"/>
+                <w:szCs w:val="12"/>
+              </w:rPr>
+              <w:t>loading</w:t>
+            </w:r>
+            <w:proofErr w:type="spellEnd"/>
+            <w:r>
+              <w:rPr>
+                <w:rFonts w:ascii="Arial" w:hAnsi="Arial" w:cs="Arial"/>
+                <w:i/>
+                <w:sz w:val="12"/>
+                <w:szCs w:val="12"/>
+              </w:rPr>
+              <w:t>/</w:t>
+            </w:r>
+            <w:proofErr w:type="spellStart"/>
+            <w:r>
+              <w:rPr>
+                <w:rFonts w:ascii="Arial" w:hAnsi="Arial" w:cs="Arial"/>
+                <w:i/>
+                <w:sz w:val="12"/>
+                <w:szCs w:val="12"/>
+              </w:rPr>
+              <w:t>adress</w:t>
+            </w:r>
+            <w:proofErr w:type="spellEnd"/>
+            <w:r>
+              <w:rPr>
+                <w:rFonts w:ascii="Arial" w:hAnsi="Arial" w:cs="Arial"/>
+                <w:i/>
+                <w:sz w:val="12"/>
+                <w:szCs w:val="12"/>
+              </w:rPr>
+              <w:t>)</w:t>
             </w:r>
           </w:p>
         </w:tc>
@@ -3706,36 +4417,88 @@
                 <w:lang w:val="en-US"/>
               </w:rPr>
             </w:pPr>
-            <w:r>
-              <w:rPr>
-                <w:rFonts w:ascii="Arial" w:hAnsi="Arial" w:cs="Arial"/>
-                <w:b/>
-                <w:sz w:val="12"/>
-                <w:szCs w:val="12"/>
-                <w:lang w:val="en-US"/>
-              </w:rPr>
-              <w:t>Godzinazaładunku:</w:t>
-            </w:r>
-          </w:p>
-          <w:p>
-            <w:pPr>
-              <w:widowControl w:val="0"/>
-              <w:snapToGrid w:val="0"/>
-              <w:rPr>
-                <w:rFonts w:ascii="Arial" w:hAnsi="Arial" w:cs="Arial"/>
-                <w:sz w:val="12"/>
-                <w:szCs w:val="12"/>
-                <w:lang w:val="en-US"/>
-              </w:rPr>
-            </w:pPr>
-            <w:r>
-              <w:rPr>
-                <w:rFonts w:ascii="Arial" w:hAnsi="Arial" w:cs="Arial"/>
-                <w:i/>
-                <w:sz w:val="12"/>
-                <w:szCs w:val="12"/>
-              </w:rPr>
-              <w:t>(Hour of loading)</w:t>
+            <w:proofErr w:type="spellStart"/>
+            <w:r>
+              <w:rPr>
+                <w:rFonts w:ascii="Arial" w:hAnsi="Arial" w:cs="Arial"/>
+                <w:b/>
+                <w:sz w:val="12"/>
+                <w:szCs w:val="12"/>
+                <w:lang w:val="en-US"/>
+              </w:rPr>
+              <w:t>Godzinazaładunku</w:t>
+            </w:r>
+            <w:proofErr w:type="spellEnd"/>
+            <w:r>
+              <w:rPr>
+                <w:rFonts w:ascii="Arial" w:hAnsi="Arial" w:cs="Arial"/>
+                <w:b/>
+                <w:sz w:val="12"/>
+                <w:szCs w:val="12"/>
+                <w:lang w:val="en-US"/>
+              </w:rPr>
+              <w:t>:</w:t>
+            </w:r>
+          </w:p>
+          <w:p>
+            <w:pPr>
+              <w:widowControl w:val="0"/>
+              <w:snapToGrid w:val="0"/>
+              <w:rPr>
+                <w:rFonts w:ascii="Arial" w:hAnsi="Arial" w:cs="Arial"/>
+                <w:sz w:val="12"/>
+                <w:szCs w:val="12"/>
+                <w:lang w:val="en-US"/>
+              </w:rPr>
+            </w:pPr>
+            <w:r>
+              <w:rPr>
+                <w:rFonts w:ascii="Arial" w:hAnsi="Arial" w:cs="Arial"/>
+                <w:i/>
+                <w:sz w:val="12"/>
+                <w:szCs w:val="12"/>
+              </w:rPr>
+              <w:t>(</w:t>
+            </w:r>
+            <w:proofErr w:type="spellStart"/>
+            <w:r>
+              <w:rPr>
+                <w:rFonts w:ascii="Arial" w:hAnsi="Arial" w:cs="Arial"/>
+                <w:i/>
+                <w:sz w:val="12"/>
+                <w:szCs w:val="12"/>
+              </w:rPr>
+              <w:t>Hour</w:t>
+            </w:r>
+            <w:proofErr w:type="spellEnd"/>
+            <w:r>
+              <w:rPr>
+                <w:rFonts w:ascii="Arial" w:hAnsi="Arial" w:cs="Arial"/>
+                <w:i/>
+                <w:sz w:val="12"/>
+                <w:szCs w:val="12"/>
+              </w:rPr>
+              <w:t xml:space="preserve"> of </w:t>
+            </w:r>
+            <w:proofErr w:type="spellStart"/>
+            <w:r>
+              <w:rPr>
+                <w:rFonts w:ascii="Arial" w:hAnsi="Arial" w:cs="Arial"/>
+                <w:i/>
+                <w:sz w:val="12"/>
+                <w:szCs w:val="12"/>
+              </w:rPr>
+              <w:t>loading</w:t>
+            </w:r>
+            <w:proofErr w:type="spellEnd"/>
+            <w:r>
+              <w:rPr>
+                <w:rFonts w:ascii="Arial" w:hAnsi="Arial" w:cs="Arial"/>
+                <w:i/>
+                <w:sz w:val="12"/>
+                <w:szCs w:val="12"/>
+              </w:rPr>
+              <w:t>)</w:t>
             </w:r>
           </w:p>
         </w:tc>
@@ -3827,15 +4590,27 @@
               <w:widowControl w:val="0"/>
               <w:snapToGrid w:val="0"/>
             </w:pPr>
-            <w:r>
-              <w:rPr>
-                <w:rFonts w:ascii="Arial" w:hAnsi="Arial" w:cs="Arial"/>
-                <w:b/>
-                <w:sz w:val="12"/>
-                <w:szCs w:val="12"/>
-                <w:lang w:val="en-US"/>
-              </w:rPr>
-              <w:t>Nadawca:</w:t>
+            <w:proofErr w:type="spellStart"/>
+            <w:r>
+              <w:rPr>
+                <w:rFonts w:ascii="Arial" w:hAnsi="Arial" w:cs="Arial"/>
+                <w:b/>
+                <w:sz w:val="12"/>
+                <w:szCs w:val="12"/>
+                <w:lang w:val="en-US"/>
+              </w:rPr>
+              <w:t>Nadawca</w:t>
+            </w:r>
+            <w:proofErr w:type="spellEnd"/>
+            <w:r>
+              <w:rPr>
+                <w:rFonts w:ascii="Arial" w:hAnsi="Arial" w:cs="Arial"/>
+                <w:b/>
+                <w:sz w:val="12"/>
+                <w:szCs w:val="12"/>
+                <w:lang w:val="en-US"/>
+              </w:rPr>
+              <w:t>:</w:t>
             </w:r>
           </w:p>
           <w:p>
@@ -3935,7 +4710,29 @@
                 <w:szCs w:val="12"/>
                 <w:lang w:val="en-US"/>
               </w:rPr>
-              <w:t>Data rozładunku:</w:t>
+              <w:t xml:space="preserve">Data </w:t>
+            </w:r>
+            <w:proofErr w:type="spellStart"/>
+            <w:r>
+              <w:rPr>
+                <w:rFonts w:ascii="Arial" w:hAnsi="Arial" w:cs="Arial"/>
+                <w:b/>
+                <w:sz w:val="12"/>
+                <w:szCs w:val="12"/>
+                <w:lang w:val="en-US"/>
+              </w:rPr>
+              <w:t>rozładunku</w:t>
+            </w:r>
+            <w:proofErr w:type="spellEnd"/>
+            <w:r>
+              <w:rPr>
+                <w:rFonts w:ascii="Arial" w:hAnsi="Arial" w:cs="Arial"/>
+                <w:b/>
+                <w:sz w:val="12"/>
+                <w:szCs w:val="12"/>
+                <w:lang w:val="en-US"/>
+              </w:rPr>
+              <w:t>:</w:t>
             </w:r>
           </w:p>
           <w:p>
@@ -3982,6 +4779,9 @@
               <w:snapToGrid w:val="0"/>
               <w:jc w:val="left"/>
             </w:pPr>
+            <w:r>
+              <w:t>{unloadDate}</w:t>
+            </w:r>
           </w:p>
         </w:tc>
       </w:tr>
@@ -4007,32 +4807,90 @@
               <w:snapToGrid w:val="0"/>
               <w:ind w:right="-108"/>
             </w:pPr>
-            <w:r>
-              <w:rPr>
-                <w:rFonts w:ascii="Arial" w:hAnsi="Arial" w:cs="Arial"/>
-                <w:b/>
-                <w:sz w:val="12"/>
-                <w:szCs w:val="12"/>
-                <w:lang w:val="en-US"/>
-              </w:rPr>
-              <w:t>Miejscezaładunku (dokładnyadres):</w:t>
-            </w:r>
-          </w:p>
-          <w:p>
-            <w:pPr>
-              <w:widowControl w:val="0"/>
-              <w:snapToGrid w:val="0"/>
-            </w:pPr>
-            <w:r>
-              <w:rPr>
-                <w:rFonts w:ascii="Arial" w:hAnsi="Arial" w:cs="Arial"/>
-                <w:b/>
-                <w:i/>
-                <w:sz w:val="12"/>
-                <w:szCs w:val="12"/>
-                <w:lang w:val="en-US"/>
-              </w:rPr>
-              <w:t>(Place of loading/adress)</w:t>
+            <w:proofErr w:type="spellStart"/>
+            <w:r>
+              <w:rPr>
+                <w:rFonts w:ascii="Arial" w:hAnsi="Arial" w:cs="Arial"/>
+                <w:b/>
+                <w:sz w:val="12"/>
+                <w:szCs w:val="12"/>
+                <w:lang w:val="en-US"/>
+              </w:rPr>
+              <w:t>Miejscezaładunku</w:t>
+            </w:r>
+            <w:proofErr w:type="spellEnd"/>
+            <w:r>
+              <w:rPr>
+                <w:rFonts w:ascii="Arial" w:hAnsi="Arial" w:cs="Arial"/>
+                <w:b/>
+                <w:sz w:val="12"/>
+                <w:szCs w:val="12"/>
+                <w:lang w:val="en-US"/>
+              </w:rPr>
+              <w:t xml:space="preserve"> (</w:t>
+            </w:r>
+            <w:proofErr w:type="spellStart"/>
+            <w:r>
+              <w:rPr>
+                <w:rFonts w:ascii="Arial" w:hAnsi="Arial" w:cs="Arial"/>
+                <w:b/>
+                <w:sz w:val="12"/>
+                <w:szCs w:val="12"/>
+                <w:lang w:val="en-US"/>
+              </w:rPr>
+              <w:t>dokładnyadres</w:t>
+            </w:r>
+            <w:proofErr w:type="spellEnd"/>
+            <w:r>
+              <w:rPr>
+                <w:rFonts w:ascii="Arial" w:hAnsi="Arial" w:cs="Arial"/>
+                <w:b/>
+                <w:sz w:val="12"/>
+                <w:szCs w:val="12"/>
+                <w:lang w:val="en-US"/>
+              </w:rPr>
+              <w:t>):</w:t>
+            </w:r>
+          </w:p>
+          <w:p>
+            <w:pPr>
+              <w:widowControl w:val="0"/>
+              <w:snapToGrid w:val="0"/>
+            </w:pPr>
+            <w:r>
+              <w:rPr>
+                <w:rFonts w:ascii="Arial" w:hAnsi="Arial" w:cs="Arial"/>
+                <w:b/>
+                <w:i/>
+                <w:sz w:val="12"/>
+                <w:szCs w:val="12"/>
+                <w:lang w:val="en-US"/>
+              </w:rPr>
+              <w:t>(Place of loading/</w:t>
+            </w:r>
+            <w:proofErr w:type="spellStart"/>
+            <w:r>
+              <w:rPr>
+                <w:rFonts w:ascii="Arial" w:hAnsi="Arial" w:cs="Arial"/>
+                <w:b/>
+                <w:i/>
+                <w:sz w:val="12"/>
+                <w:szCs w:val="12"/>
+                <w:lang w:val="en-US"/>
+              </w:rPr>
+              <w:t>adress</w:t>
+            </w:r>
+            <w:proofErr w:type="spellEnd"/>
+            <w:r>
+              <w:rPr>
+                <w:rFonts w:ascii="Arial" w:hAnsi="Arial" w:cs="Arial"/>
+                <w:b/>
+                <w:i/>
+                <w:sz w:val="12"/>
+                <w:szCs w:val="12"/>
+                <w:lang w:val="en-US"/>
+              </w:rPr>
+              <w:t>)</w:t>
             </w:r>
           </w:p>
         </w:tc>
@@ -4084,15 +4942,27 @@
                 <w:lang w:val="en-US"/>
               </w:rPr>
             </w:pPr>
-            <w:r>
-              <w:rPr>
-                <w:rFonts w:ascii="Arial" w:hAnsi="Arial" w:cs="Arial"/>
-                <w:b/>
-                <w:sz w:val="12"/>
-                <w:szCs w:val="12"/>
-                <w:lang w:val="en-US"/>
-              </w:rPr>
-              <w:t>Godzinarozładunku:</w:t>
+            <w:proofErr w:type="spellStart"/>
+            <w:r>
+              <w:rPr>
+                <w:rFonts w:ascii="Arial" w:hAnsi="Arial" w:cs="Arial"/>
+                <w:b/>
+                <w:sz w:val="12"/>
+                <w:szCs w:val="12"/>
+                <w:lang w:val="en-US"/>
+              </w:rPr>
+              <w:t>Godzinarozładunku</w:t>
+            </w:r>
+            <w:proofErr w:type="spellEnd"/>
+            <w:r>
+              <w:rPr>
+                <w:rFonts w:ascii="Arial" w:hAnsi="Arial" w:cs="Arial"/>
+                <w:b/>
+                <w:sz w:val="12"/>
+                <w:szCs w:val="12"/>
+                <w:lang w:val="en-US"/>
+              </w:rPr>
+              <w:t>:</w:t>
             </w:r>
           </w:p>
           <w:p>
@@ -4223,7 +5093,29 @@
                 <w:szCs w:val="12"/>
                 <w:lang w:val="en-US"/>
               </w:rPr>
-              <w:t>Fracht netto:</w:t>
+              <w:t xml:space="preserve">Fracht </w:t>
+            </w:r>
+            <w:proofErr w:type="spellStart"/>
+            <w:r>
+              <w:rPr>
+                <w:rFonts w:ascii="Arial" w:hAnsi="Arial" w:cs="Arial"/>
+                <w:b/>
+                <w:sz w:val="12"/>
+                <w:szCs w:val="12"/>
+                <w:lang w:val="en-US"/>
+              </w:rPr>
+              <w:t>netto</w:t>
+            </w:r>
+            <w:proofErr w:type="spellEnd"/>
+            <w:r>
+              <w:rPr>
+                <w:rFonts w:ascii="Arial" w:hAnsi="Arial" w:cs="Arial"/>
+                <w:b/>
+                <w:sz w:val="12"/>
+                <w:szCs w:val="12"/>
+                <w:lang w:val="en-US"/>
+              </w:rPr>
+              <w:t>:</w:t>
             </w:r>
           </w:p>
           <w:p>
@@ -4467,7 +5359,27 @@
                 <w:sz w:val="12"/>
                 <w:szCs w:val="12"/>
               </w:rPr>
-              <w:t>Form of payment)</w:t>
+              <w:t xml:space="preserve">Form of </w:t>
+            </w:r>
+            <w:proofErr w:type="spellStart"/>
+            <w:r>
+              <w:rPr>
+                <w:rFonts w:ascii="Arial" w:hAnsi="Arial" w:cs="Arial"/>
+                <w:i/>
+                <w:sz w:val="12"/>
+                <w:szCs w:val="12"/>
+              </w:rPr>
+              <w:t>payment</w:t>
+            </w:r>
+            <w:proofErr w:type="spellEnd"/>
+            <w:r>
+              <w:rPr>
+                <w:rFonts w:ascii="Arial" w:hAnsi="Arial" w:cs="Arial"/>
+                <w:i/>
+                <w:sz w:val="12"/>
+                <w:szCs w:val="12"/>
+              </w:rPr>
+              <w:t>)</w:t>
             </w:r>
           </w:p>
           <w:p>
@@ -4554,6 +5466,7 @@
                 <w:lang w:val="en-US"/>
               </w:rPr>
             </w:pPr>
+            <w:proofErr w:type="spellStart"/>
             <w:r>
               <w:rPr>
                 <w:b w:val="0"/>
@@ -4563,6 +5476,7 @@
               </w:rPr>
               <w:t>przelew</w:t>
             </w:r>
+            <w:proofErr w:type="spellEnd"/>
           </w:p>
           <w:p>
             <w:pPr>
@@ -4721,7 +5635,27 @@
                 <w:sz w:val="12"/>
                 <w:szCs w:val="12"/>
               </w:rPr>
-              <w:t>(Others)</w:t>
+              <w:t>(</w:t>
+            </w:r>
+            <w:proofErr w:type="spellStart"/>
+            <w:r>
+              <w:rPr>
+                <w:rFonts w:ascii="Arial" w:hAnsi="Arial" w:cs="Arial"/>
+                <w:i/>
+                <w:sz w:val="12"/>
+                <w:szCs w:val="12"/>
+              </w:rPr>
+              <w:t>Others</w:t>
+            </w:r>
+            <w:proofErr w:type="spellEnd"/>
+            <w:r>
+              <w:rPr>
+                <w:rFonts w:ascii="Arial" w:hAnsi="Arial" w:cs="Arial"/>
+                <w:i/>
+                <w:sz w:val="12"/>
+                <w:szCs w:val="12"/>
+              </w:rPr>
+              <w:t>)</w:t>
             </w:r>
           </w:p>
           <w:p>
@@ -4863,6 +5797,7 @@
                 <w:lang w:val="en-US"/>
               </w:rPr>
             </w:pPr>
+            <w:proofErr w:type="spellStart"/>
             <w:r>
               <w:rPr>
                 <w:rFonts w:ascii="Arial" w:hAnsi="Arial" w:cs="Arial"/>
@@ -4871,7 +5806,18 @@
                 <w:szCs w:val="14"/>
                 <w:lang w:val="en-US"/>
               </w:rPr>
-              <w:t>Akceptujęwarunkizlecenia:</w:t>
+              <w:t>Akceptujęwarunkizlecenia</w:t>
+            </w:r>
+            <w:proofErr w:type="spellEnd"/>
+            <w:r>
+              <w:rPr>
+                <w:rFonts w:ascii="Arial" w:hAnsi="Arial" w:cs="Arial"/>
+                <w:b/>
+                <w:sz w:val="14"/>
+                <w:szCs w:val="14"/>
+                <w:lang w:val="en-US"/>
+              </w:rPr>
+              <w:t>:</w:t>
             </w:r>
           </w:p>
           <w:p>
@@ -5042,16 +5988,36 @@
                 <w:sz w:val="15"/>
                 <w:szCs w:val="16"/>
               </w:rPr>
-              <w:t>Zleceniobiorca (pieczątka firmowa i czytelny podpis)</w:t>
-            </w:r>
-            <w:r>
-              <w:rPr>
-                <w:rFonts w:ascii="Arial" w:hAnsi="Arial" w:cs="Arial"/>
-                <w:b/>
-                <w:sz w:val="12"/>
-                <w:szCs w:val="12"/>
-              </w:rPr>
-              <w:t xml:space="preserve">:        </w:t>
+              <w:t>Zleceniobiorca (pieczątka firmowa i czytelny podpis</w:t>
+            </w:r>
+            <w:proofErr w:type="gramStart"/>
+            <w:r>
+              <w:rPr>
+                <w:rFonts w:ascii="Arial" w:hAnsi="Arial" w:cs="Arial"/>
+                <w:b/>
+                <w:sz w:val="15"/>
+                <w:szCs w:val="16"/>
+              </w:rPr>
+              <w:t>)</w:t>
+            </w:r>
+            <w:r>
+              <w:rPr>
+                <w:rFonts w:ascii="Arial" w:hAnsi="Arial" w:cs="Arial"/>
+                <w:b/>
+                <w:sz w:val="12"/>
+                <w:szCs w:val="12"/>
+              </w:rPr>
+              <w:t xml:space="preserve">:   </w:t>
+            </w:r>
+            <w:proofErr w:type="gramEnd"/>
+            <w:r>
+              <w:rPr>
+                <w:rFonts w:ascii="Arial" w:hAnsi="Arial" w:cs="Arial"/>
+                <w:b/>
+                <w:sz w:val="12"/>
+                <w:szCs w:val="12"/>
+              </w:rPr>
+              <w:t xml:space="preserve">     </w:t>
             </w:r>
             <w:r>
               <w:rPr>
@@ -5123,7 +6089,47 @@
                 <w:szCs w:val="12"/>
                 <w:lang w:val="en-US"/>
               </w:rPr>
-              <w:t>Stamp and signature of the orderer)(Date)</w:t>
+              <w:t xml:space="preserve">Stamp and signature of the </w:t>
+            </w:r>
+            <w:proofErr w:type="spellStart"/>
+            <w:proofErr w:type="gramStart"/>
+            <w:r>
+              <w:rPr>
+                <w:b w:val="0"/>
+                <w:bCs/>
+                <w:i/>
+                <w:iCs/>
+                <w:sz w:val="12"/>
+                <w:szCs w:val="12"/>
+                <w:lang w:val="en-US"/>
+              </w:rPr>
+              <w:t>orderer</w:t>
+            </w:r>
+            <w:proofErr w:type="spellEnd"/>
+            <w:r>
+              <w:rPr>
+                <w:b w:val="0"/>
+                <w:bCs/>
+                <w:i/>
+                <w:iCs/>
+                <w:sz w:val="12"/>
+                <w:szCs w:val="12"/>
+                <w:lang w:val="en-US"/>
+              </w:rPr>
+              <w:t>)(</w:t>
+            </w:r>
+            <w:proofErr w:type="gramEnd"/>
+            <w:r>
+              <w:rPr>
+                <w:b w:val="0"/>
+                <w:bCs/>
+                <w:i/>
+                <w:iCs/>
+                <w:sz w:val="12"/>
+                <w:szCs w:val="12"/>
+                <w:lang w:val="en-US"/>
+              </w:rPr>
+              <w:t>Date)</w:t>
             </w:r>
           </w:p>
         </w:tc>
@@ -5311,16 +6317,36 @@
                 <w:sz w:val="15"/>
                 <w:szCs w:val="16"/>
               </w:rPr>
-              <w:t>Zleceniodawca (pieczątka firmowa i czytelny podpis)</w:t>
-            </w:r>
-            <w:r>
-              <w:rPr>
-                <w:rFonts w:ascii="Arial" w:hAnsi="Arial" w:cs="Arial"/>
-                <w:b/>
-                <w:sz w:val="12"/>
-                <w:szCs w:val="12"/>
-              </w:rPr>
-              <w:t xml:space="preserve">:     </w:t>
+              <w:t>Zleceniodawca (pieczątka firmowa i czytelny podpis</w:t>
+            </w:r>
+            <w:proofErr w:type="gramStart"/>
+            <w:r>
+              <w:rPr>
+                <w:rFonts w:ascii="Arial" w:hAnsi="Arial" w:cs="Arial"/>
+                <w:b/>
+                <w:sz w:val="15"/>
+                <w:szCs w:val="16"/>
+              </w:rPr>
+              <w:t>)</w:t>
+            </w:r>
+            <w:r>
+              <w:rPr>
+                <w:rFonts w:ascii="Arial" w:hAnsi="Arial" w:cs="Arial"/>
+                <w:b/>
+                <w:sz w:val="12"/>
+                <w:szCs w:val="12"/>
+              </w:rPr>
+              <w:t xml:space="preserve">:   </w:t>
+            </w:r>
+            <w:proofErr w:type="gramEnd"/>
+            <w:r>
+              <w:rPr>
+                <w:rFonts w:ascii="Arial" w:hAnsi="Arial" w:cs="Arial"/>
+                <w:b/>
+                <w:sz w:val="12"/>
+                <w:szCs w:val="12"/>
+              </w:rPr>
+              <w:t xml:space="preserve">  </w:t>
             </w:r>
             <w:r>
               <w:rPr>
@@ -5379,7 +6405,47 @@
                 <w:szCs w:val="12"/>
                 <w:lang w:val="en-US"/>
               </w:rPr>
-              <w:t>Stamp and signature of the orderer)                                       (Date)</w:t>
+              <w:t xml:space="preserve">Stamp and signature of the </w:t>
+            </w:r>
+            <w:proofErr w:type="spellStart"/>
+            <w:proofErr w:type="gramStart"/>
+            <w:r>
+              <w:rPr>
+                <w:rFonts w:ascii="Arial" w:hAnsi="Arial" w:cs="Arial"/>
+                <w:bCs/>
+                <w:i/>
+                <w:iCs/>
+                <w:sz w:val="12"/>
+                <w:szCs w:val="12"/>
+                <w:lang w:val="en-US"/>
+              </w:rPr>
+              <w:t>orderer</w:t>
+            </w:r>
+            <w:proofErr w:type="spellEnd"/>
+            <w:r>
+              <w:rPr>
+                <w:rFonts w:ascii="Arial" w:hAnsi="Arial" w:cs="Arial"/>
+                <w:bCs/>
+                <w:i/>
+                <w:iCs/>
+                <w:sz w:val="12"/>
+                <w:szCs w:val="12"/>
+                <w:lang w:val="en-US"/>
+              </w:rPr>
+              <w:t xml:space="preserve">)   </w:t>
+            </w:r>
+            <w:proofErr w:type="gramEnd"/>
+            <w:r>
+              <w:rPr>
+                <w:rFonts w:ascii="Arial" w:hAnsi="Arial" w:cs="Arial"/>
+                <w:bCs/>
+                <w:i/>
+                <w:iCs/>
+                <w:sz w:val="12"/>
+                <w:szCs w:val="12"/>
+                <w:lang w:val="en-US"/>
+              </w:rPr>
+              <w:t xml:space="preserve">                                    (Date)</w:t>
             </w:r>
           </w:p>
         </w:tc>
@@ -5435,6 +6501,7 @@
       <w:pPr>
         <w:jc w:val="both"/>
       </w:pPr>
+      <w:proofErr w:type="gramStart"/>
       <w:r>
         <w:rPr>
           <w:rFonts w:ascii="Calibri" w:eastAsia="Comic Sans MS" w:hAnsi="Calibri" w:cs="Comic Sans MS"/>
@@ -5443,7 +6510,18 @@
           <w:sz w:val="20"/>
           <w:szCs w:val="20"/>
         </w:rPr>
-        <w:t>Przelewem  w terminie: 60 dni,</w:t>
+        <w:t>Przelewem  w</w:t>
+      </w:r>
+      <w:proofErr w:type="gramEnd"/>
+      <w:r>
+        <w:rPr>
+          <w:rFonts w:ascii="Calibri" w:eastAsia="Comic Sans MS" w:hAnsi="Calibri" w:cs="Comic Sans MS"/>
+          <w:b/>
+          <w:bCs/>
+          <w:sz w:val="20"/>
+          <w:szCs w:val="20"/>
+        </w:rPr>
+        <w:t xml:space="preserve"> terminie: 60 dni,</w:t>
       </w:r>
     </w:p>
     <w:p>
@@ -5456,7 +6534,25 @@
           <w:sz w:val="20"/>
           <w:szCs w:val="20"/>
         </w:rPr>
-        <w:t>liczone od ostatniego dnia miesiąca otrzymania prawidłowo wystawionej faktury  VAT  i dostarczenia CMR oraz innych dokumentów transportowych o ile takie brały udział w przewozie.</w:t>
+        <w:t xml:space="preserve">liczone od ostatniego dnia miesiąca otrzymania prawidłowo wystawionej </w:t>
+      </w:r>
+      <w:proofErr w:type="gramStart"/>
+      <w:r>
+        <w:rPr>
+          <w:rFonts w:ascii="Calibri" w:eastAsia="Comic Sans MS" w:hAnsi="Calibri" w:cs="Comic Sans MS"/>
+          <w:sz w:val="20"/>
+          <w:szCs w:val="20"/>
+        </w:rPr>
+        <w:t>faktury  VAT</w:t>
+      </w:r>
+      <w:proofErr w:type="gramEnd"/>
+      <w:r>
+        <w:rPr>
+          <w:rFonts w:ascii="Calibri" w:eastAsia="Comic Sans MS" w:hAnsi="Calibri" w:cs="Comic Sans MS"/>
+          <w:sz w:val="20"/>
+          <w:szCs w:val="20"/>
+        </w:rPr>
+        <w:t xml:space="preserve">  i dostarczenia CMR oraz innych dokumentów transportowych o ile takie brały udział w przewozie.</w:t>
       </w:r>
     </w:p>
     <w:p>
@@ -5510,7 +6606,25 @@
           <w:sz w:val="20"/>
           <w:szCs w:val="20"/>
         </w:rPr>
-        <w:t>8%  od razu po otrzymaniu kompletu dokumentów transportowych.</w:t>
+        <w:t>8</w:t>
+      </w:r>
+      <w:proofErr w:type="gramStart"/>
+      <w:r>
+        <w:rPr>
+          <w:rFonts w:ascii="Calibri" w:eastAsia="Comic Sans MS" w:hAnsi="Calibri" w:cs="Comic Sans MS"/>
+          <w:sz w:val="20"/>
+          <w:szCs w:val="20"/>
+        </w:rPr>
+        <w:t>%  od</w:t>
+      </w:r>
+      <w:proofErr w:type="gramEnd"/>
+      <w:r>
+        <w:rPr>
+          <w:rFonts w:ascii="Calibri" w:eastAsia="Comic Sans MS" w:hAnsi="Calibri" w:cs="Comic Sans MS"/>
+          <w:sz w:val="20"/>
+          <w:szCs w:val="20"/>
+        </w:rPr>
+        <w:t xml:space="preserve"> razu po otrzymaniu kompletu dokumentów transportowych.</w:t>
       </w:r>
     </w:p>
     <w:p>
@@ -5557,17 +6671,37 @@
           <w:sz w:val="22"/>
           <w:szCs w:val="20"/>
         </w:rPr>
-        <w:t>Warunek konieczny: PRZESŁANIE DOKUMENTÓW TRANPORTOWYCH W TERMINIE 14 DNI OD ZAKOŃCZENIA TRANSPORTU!! Opóźnienie tego terminu spowoduje nałożenie kary umownej w wysokości 100e i wydłużenie terminu płatności o kolejne 30 dni robocze. Dostarczenie dokumentów po 21 dniach od dnia zakończenia transportu może skutkować nałożeniem  kary umownej do wysokości frachtu.</w:t>
+        <w:t xml:space="preserve">Warunek konieczny: PRZESŁANIE DOKUMENTÓW TRANPORTOWYCH W TERMINIE 14 DNI OD ZAKOŃCZENIA TRANSPORTU!! Opóźnienie tego terminu spowoduje nałożenie kary umownej w wysokości 100e i wydłużenie terminu płatności o kolejne 30 dni robocze. Dostarczenie dokumentów po 21 dniach od dnia zakończenia transportu może skutkować </w:t>
       </w:r>
-    </w:p>
-    <w:p>
-      <w:pPr>
+      <w:proofErr w:type="gramStart"/>
+      <w:r>
         <w:rPr>
           <w:rFonts w:ascii="Calibri" w:eastAsia="Comic Sans MS" w:hAnsi="Calibri" w:cs="Comic Sans MS"/>
           <w:b/>
           <w:sz w:val="22"/>
           <w:szCs w:val="20"/>
         </w:rPr>
+        <w:t>nałożeniem  kary</w:t>
+      </w:r>
+      <w:proofErr w:type="gramEnd"/>
+      <w:r>
+        <w:rPr>
+          <w:rFonts w:ascii="Calibri" w:eastAsia="Comic Sans MS" w:hAnsi="Calibri" w:cs="Comic Sans MS"/>
+          <w:b/>
+          <w:sz w:val="22"/>
+          <w:szCs w:val="20"/>
+        </w:rPr>
+        <w:t xml:space="preserve"> umownej do wysokości frachtu.</w:t>
+      </w:r>
+    </w:p>
+    <w:p>
+      <w:pPr>
+        <w:rPr>
+          <w:rFonts w:ascii="Calibri" w:eastAsia="Comic Sans MS" w:hAnsi="Calibri" w:cs="Comic Sans MS"/>
+          <w:b/>
+          <w:sz w:val="22"/>
+          <w:szCs w:val="20"/>
+        </w:rPr>
       </w:pPr>
     </w:p>
     <w:p>
@@ -5590,7 +6724,27 @@
           <w:sz w:val="18"/>
           <w:szCs w:val="12"/>
         </w:rPr>
-        <w:t>FAKTURA VAT POWINNA BYĆ WYSTAWIONA W WALUCIE EURO  I PODATEK VAT 23% POWINIEN BYĆ PRZELICZONY NA PLN, WG ŚREDNIEGO KURSU NBP POPRZEDZAJĄCEGO DZIEŃ ROZŁADUNKU.</w:t>
+        <w:t xml:space="preserve">FAKTURA VAT POWINNA BYĆ WYSTAWIONA W WALUCIE </w:t>
+      </w:r>
+      <w:proofErr w:type="gramStart"/>
+      <w:r>
+        <w:rPr>
+          <w:rFonts w:ascii="Calibri" w:eastAsia="Comic Sans MS" w:hAnsi="Calibri" w:cs="Comic Sans MS"/>
+          <w:b/>
+          <w:sz w:val="18"/>
+          <w:szCs w:val="12"/>
+        </w:rPr>
+        <w:t>EURO  I</w:t>
+      </w:r>
+      <w:proofErr w:type="gramEnd"/>
+      <w:r>
+        <w:rPr>
+          <w:rFonts w:ascii="Calibri" w:eastAsia="Comic Sans MS" w:hAnsi="Calibri" w:cs="Comic Sans MS"/>
+          <w:b/>
+          <w:sz w:val="18"/>
+          <w:szCs w:val="12"/>
+        </w:rPr>
+        <w:t xml:space="preserve"> PODATEK VAT 23% POWINIEN BYĆ PRZELICZONY NA PLN, WG ŚREDNIEGO KURSU NBP POPRZEDZAJĄCEGO DZIEŃ ROZŁADUNKU.</w:t>
       </w:r>
     </w:p>
     <w:p>
@@ -5651,7 +6805,27 @@
           <w:sz w:val="16"/>
           <w:szCs w:val="16"/>
         </w:rPr>
-        <w:t xml:space="preserve">Zleceniobiorca oświadcza iż posiada niezbędne do wykonywania transportu, a wymagane przepisami prawa koncesje, licencje, zezwolenia i/lub inne dokumenty uprawniające do prowadzenia działalności w zakresie drogowego przewozu towarów. </w:t>
+        <w:t xml:space="preserve">Zleceniobiorca </w:t>
+      </w:r>
+      <w:proofErr w:type="gramStart"/>
+      <w:r>
+        <w:rPr>
+          <w:rFonts w:ascii="Arial" w:hAnsi="Arial" w:cs="Arial"/>
+          <w:color w:val="000000" w:themeColor="text1"/>
+          <w:sz w:val="16"/>
+          <w:szCs w:val="16"/>
+        </w:rPr>
+        <w:t>oświadcza</w:t>
+      </w:r>
+      <w:proofErr w:type="gramEnd"/>
+      <w:r>
+        <w:rPr>
+          <w:rFonts w:ascii="Arial" w:hAnsi="Arial" w:cs="Arial"/>
+          <w:color w:val="000000" w:themeColor="text1"/>
+          <w:sz w:val="16"/>
+          <w:szCs w:val="16"/>
+        </w:rPr>
+        <w:t xml:space="preserve"> iż posiada niezbędne do wykonywania transportu, a wymagane przepisami prawa koncesje, licencje, zezwolenia i/lub inne dokumenty uprawniające do prowadzenia działalności w zakresie drogowego przewozu towarów. </w:t>
       </w:r>
     </w:p>
     <w:p>
@@ -5750,6 +6924,7 @@
           <w:szCs w:val="16"/>
         </w:rPr>
       </w:pPr>
+      <w:proofErr w:type="gramStart"/>
       <w:r>
         <w:rPr>
           <w:rFonts w:ascii="Arial" w:hAnsi="Arial" w:cs="Arial"/>
@@ -5757,7 +6932,17 @@
           <w:sz w:val="16"/>
           <w:szCs w:val="16"/>
         </w:rPr>
-        <w:t xml:space="preserve">Zleceniobiorca  ponosi pełną odpowiedzialność za prawidłowe zabezpieczenie przesyłki na czas przewozu zgodnie z warunkami określonymi w zleceniu lub instrukcji dołączonej do zlecenia. </w:t>
+        <w:t>Zleceniobiorca  ponosi</w:t>
+      </w:r>
+      <w:proofErr w:type="gramEnd"/>
+      <w:r>
+        <w:rPr>
+          <w:rFonts w:ascii="Arial" w:hAnsi="Arial" w:cs="Arial"/>
+          <w:color w:val="000000" w:themeColor="text1"/>
+          <w:sz w:val="16"/>
+          <w:szCs w:val="16"/>
+        </w:rPr>
+        <w:t xml:space="preserve"> pełną odpowiedzialność za prawidłowe zabezpieczenie przesyłki na czas przewozu zgodnie z warunkami określonymi w zleceniu lub instrukcji dołączonej do zlecenia. </w:t>
       </w:r>
       <w:r>
         <w:rPr>
@@ -5968,6 +7153,7 @@
           <w:szCs w:val="16"/>
         </w:rPr>
       </w:pPr>
+      <w:proofErr w:type="gramStart"/>
       <w:r>
         <w:rPr>
           <w:rFonts w:ascii="Arial" w:hAnsi="Arial" w:cs="Arial"/>
@@ -5975,7 +7161,17 @@
           <w:sz w:val="16"/>
           <w:szCs w:val="16"/>
         </w:rPr>
-        <w:t>Przy  wydawaniu przesyłki osobie uprawnionej (wskazanej w liście przewozowym jako odbiorca przesyłki) zobowiązany jest do:</w:t>
+        <w:t>Przy  wydawaniu</w:t>
+      </w:r>
+      <w:proofErr w:type="gramEnd"/>
+      <w:r>
+        <w:rPr>
+          <w:rFonts w:ascii="Arial" w:hAnsi="Arial" w:cs="Arial"/>
+          <w:color w:val="000000" w:themeColor="text1"/>
+          <w:sz w:val="16"/>
+          <w:szCs w:val="16"/>
+        </w:rPr>
+        <w:t xml:space="preserve"> przesyłki osobie uprawnionej (wskazanej w liście przewozowym jako odbiorca przesyłki) zobowiązany jest do:</w:t>
       </w:r>
     </w:p>
     <w:p>
@@ -6034,7 +7230,27 @@
           <w:sz w:val="16"/>
           <w:szCs w:val="16"/>
         </w:rPr>
-        <w:t>otrzymania pokwitowania odbioru opatrzonego podpisem i/lub pieczęcią firmową odbiorcy, a w przypadku gdy odbiorca nie prowadzi działalności gospodarczej, sprawdzenie jego danych z dowodu osobistego lub innego dokumentu tożsamości i pokwitowania odbioru podpisem odbiorcy,</w:t>
+        <w:t xml:space="preserve">otrzymania pokwitowania odbioru opatrzonego podpisem i/lub pieczęcią firmową odbiorcy, a w </w:t>
+      </w:r>
+      <w:proofErr w:type="gramStart"/>
+      <w:r>
+        <w:rPr>
+          <w:rFonts w:ascii="Arial" w:hAnsi="Arial" w:cs="Arial"/>
+          <w:color w:val="000000" w:themeColor="text1"/>
+          <w:sz w:val="16"/>
+          <w:szCs w:val="16"/>
+        </w:rPr>
+        <w:t>przypadku</w:t>
+      </w:r>
+      <w:proofErr w:type="gramEnd"/>
+      <w:r>
+        <w:rPr>
+          <w:rFonts w:ascii="Arial" w:hAnsi="Arial" w:cs="Arial"/>
+          <w:color w:val="000000" w:themeColor="text1"/>
+          <w:sz w:val="16"/>
+          <w:szCs w:val="16"/>
+        </w:rPr>
+        <w:t xml:space="preserve"> gdy odbiorca nie prowadzi działalności gospodarczej, sprawdzenie jego danych z dowodu osobistego lub innego dokumentu tożsamości i pokwitowania odbioru podpisem odbiorcy,</w:t>
       </w:r>
     </w:p>
     <w:p>
@@ -7026,7 +8242,27 @@
           <w:sz w:val="18"/>
           <w:szCs w:val="12"/>
         </w:rPr>
-        <w:t>Wszelkie spory po między zleceniobiorcą a zleceniodawcą będą rozstrzygane w  sądzie właściwym dla siedziby Zleceniodawcy.</w:t>
+        <w:t xml:space="preserve">Wszelkie spory po między zleceniobiorcą a zleceniodawcą będą rozstrzygane </w:t>
+      </w:r>
+      <w:proofErr w:type="gramStart"/>
+      <w:r>
+        <w:rPr>
+          <w:rFonts w:ascii="Arial" w:eastAsia="Comic Sans MS" w:hAnsi="Arial" w:cs="Arial"/>
+          <w:iCs/>
+          <w:sz w:val="18"/>
+          <w:szCs w:val="12"/>
+        </w:rPr>
+        <w:t>w  sądzie</w:t>
+      </w:r>
+      <w:proofErr w:type="gramEnd"/>
+      <w:r>
+        <w:rPr>
+          <w:rFonts w:ascii="Arial" w:eastAsia="Comic Sans MS" w:hAnsi="Arial" w:cs="Arial"/>
+          <w:iCs/>
+          <w:sz w:val="18"/>
+          <w:szCs w:val="12"/>
+        </w:rPr>
+        <w:t xml:space="preserve"> właściwym dla siedziby Zleceniodawcy.</w:t>
       </w:r>
     </w:p>
     <w:p>
@@ -7047,7 +8283,39 @@
           <w:rFonts w:ascii="Arial" w:hAnsi="Arial" w:cs="Arial"/>
           <w:sz w:val="18"/>
         </w:rPr>
-        <w:t>Przewoźnik oświadcza, iż jest w pełni świadomy treści przepisów niemieckiej ustawy o płacy minimalnej Bt-Ds. 18/1588 (zwanej dalej ustawą MiLoG i realizując usługi na rzecz Zleceniodawcy stosuje w wymaganym zakresie przepisy tejże ustawy.</w:t>
+        <w:t xml:space="preserve">Przewoźnik oświadcza, iż jest w pełni świadomy treści przepisów niemieckiej ustawy o płacy minimalnej </w:t>
+      </w:r>
+      <w:proofErr w:type="spellStart"/>
+      <w:r>
+        <w:rPr>
+          <w:rFonts w:ascii="Arial" w:hAnsi="Arial" w:cs="Arial"/>
+          <w:sz w:val="18"/>
+        </w:rPr>
+        <w:t>Bt</w:t>
+      </w:r>
+      <w:proofErr w:type="spellEnd"/>
+      <w:r>
+        <w:rPr>
+          <w:rFonts w:ascii="Arial" w:hAnsi="Arial" w:cs="Arial"/>
+          <w:sz w:val="18"/>
+        </w:rPr>
+        <w:t xml:space="preserve">-Ds. 18/1588 (zwanej dalej ustawą </w:t>
+      </w:r>
+      <w:proofErr w:type="spellStart"/>
+      <w:r>
+        <w:rPr>
+          <w:rFonts w:ascii="Arial" w:hAnsi="Arial" w:cs="Arial"/>
+          <w:sz w:val="18"/>
+        </w:rPr>
+        <w:t>MiLoG</w:t>
+      </w:r>
+      <w:proofErr w:type="spellEnd"/>
+      <w:r>
+        <w:rPr>
+          <w:rFonts w:ascii="Arial" w:hAnsi="Arial" w:cs="Arial"/>
+          <w:sz w:val="18"/>
+        </w:rPr>
+        <w:t xml:space="preserve"> i realizując usługi na rzecz Zleceniodawcy stosuje w wymaganym zakresie przepisy tejże ustawy.</w:t>
       </w:r>
     </w:p>
     <w:p>
@@ -7068,7 +8336,39 @@
           <w:rFonts w:ascii="Arial" w:hAnsi="Arial" w:cs="Arial"/>
           <w:sz w:val="18"/>
         </w:rPr>
-        <w:t xml:space="preserve">Przewoźnik oświadcza, iż jego pracownicy  otrzymują wynagrodzenie zgodne z przepisami ustawy MiLoG. </w:t>
+        <w:t xml:space="preserve">Przewoźnik oświadcza, iż jego </w:t>
+      </w:r>
+      <w:proofErr w:type="gramStart"/>
+      <w:r>
+        <w:rPr>
+          <w:rFonts w:ascii="Arial" w:hAnsi="Arial" w:cs="Arial"/>
+          <w:sz w:val="18"/>
+        </w:rPr>
+        <w:t>pracownicy  otrzymują</w:t>
+      </w:r>
+      <w:proofErr w:type="gramEnd"/>
+      <w:r>
+        <w:rPr>
+          <w:rFonts w:ascii="Arial" w:hAnsi="Arial" w:cs="Arial"/>
+          <w:sz w:val="18"/>
+        </w:rPr>
+        <w:t xml:space="preserve"> wynagrodzenie zgodne z przepisami ustawy </w:t>
+      </w:r>
+      <w:proofErr w:type="spellStart"/>
+      <w:r>
+        <w:rPr>
+          <w:rFonts w:ascii="Arial" w:hAnsi="Arial" w:cs="Arial"/>
+          <w:sz w:val="18"/>
+        </w:rPr>
+        <w:t>MiLoG</w:t>
+      </w:r>
+      <w:proofErr w:type="spellEnd"/>
+      <w:r>
+        <w:rPr>
+          <w:rFonts w:ascii="Arial" w:hAnsi="Arial" w:cs="Arial"/>
+          <w:sz w:val="18"/>
+        </w:rPr>
+        <w:t xml:space="preserve">. </w:t>
       </w:r>
     </w:p>
     <w:p>
@@ -7089,7 +8389,23 @@
           <w:rFonts w:ascii="Arial" w:hAnsi="Arial" w:cs="Arial"/>
           <w:sz w:val="18"/>
         </w:rPr>
-        <w:t xml:space="preserve">W przypadku gdy przewoźnik zatrudni podwykonawców do realizacji zlecenia przyjętego od Zleceniodawcy to Przewoźnik gwarantuje również, że jego podwykonawcy będą przestrzegać przepisów ustawy MiLoG i odpowiada za ich działania i zaniechania w tym zakresie jak za własne. </w:t>
+        <w:t xml:space="preserve">W przypadku gdy przewoźnik zatrudni podwykonawców do realizacji zlecenia przyjętego od Zleceniodawcy to Przewoźnik gwarantuje również, że jego podwykonawcy będą przestrzegać przepisów ustawy </w:t>
+      </w:r>
+      <w:proofErr w:type="spellStart"/>
+      <w:r>
+        <w:rPr>
+          <w:rFonts w:ascii="Arial" w:hAnsi="Arial" w:cs="Arial"/>
+          <w:sz w:val="18"/>
+        </w:rPr>
+        <w:t>MiLoG</w:t>
+      </w:r>
+      <w:proofErr w:type="spellEnd"/>
+      <w:r>
+        <w:rPr>
+          <w:rFonts w:ascii="Arial" w:hAnsi="Arial" w:cs="Arial"/>
+          <w:sz w:val="18"/>
+        </w:rPr>
+        <w:t xml:space="preserve"> i odpowiada za ich działania i zaniechania w tym zakresie jak za własne. </w:t>
       </w:r>
     </w:p>
     <w:p>
@@ -7110,7 +8426,23 @@
           <w:rFonts w:ascii="Arial" w:hAnsi="Arial" w:cs="Arial"/>
           <w:sz w:val="18"/>
         </w:rPr>
-        <w:t xml:space="preserve">Zleceniodawca jest uprawniony do potrącenia wszelkich roszczeń, grzywien i kar nakładanych na Zleceniodawcę z powodu naruszenia przez przewoźnika MiLoG. </w:t>
+        <w:t xml:space="preserve">Zleceniodawca jest uprawniony do potrącenia wszelkich roszczeń, grzywien i kar nakładanych na Zleceniodawcę z powodu naruszenia przez przewoźnika </w:t>
+      </w:r>
+      <w:proofErr w:type="spellStart"/>
+      <w:r>
+        <w:rPr>
+          <w:rFonts w:ascii="Arial" w:hAnsi="Arial" w:cs="Arial"/>
+          <w:sz w:val="18"/>
+        </w:rPr>
+        <w:t>MiLoG</w:t>
+      </w:r>
+      <w:proofErr w:type="spellEnd"/>
+      <w:r>
+        <w:rPr>
+          <w:rFonts w:ascii="Arial" w:hAnsi="Arial" w:cs="Arial"/>
+          <w:sz w:val="18"/>
+        </w:rPr>
+        <w:t xml:space="preserve">. </w:t>
       </w:r>
     </w:p>
     <w:p>
@@ -7131,7 +8463,39 @@
           <w:rFonts w:ascii="Arial" w:hAnsi="Arial" w:cs="Arial"/>
           <w:sz w:val="18"/>
         </w:rPr>
-        <w:t xml:space="preserve">Zleceniobiorca oświadcza, iż spełnia wszelkie wymogi związane z przepisami krajów na których realizowany jest transport, łącznie z przepisami kabotażowymi, przepisami socjalnymi, a także przepisami prawa pracy. Wszelkie konsekwencje niedotrzymania wymogów nałożonych przez przepisy krajów na terytorium których realizowany jest transport obciążają Zleceniobiorcę. </w:t>
+        <w:t xml:space="preserve">Zleceniobiorca oświadcza, iż spełnia wszelkie wymogi związane z przepisami </w:t>
+      </w:r>
+      <w:proofErr w:type="gramStart"/>
+      <w:r>
+        <w:rPr>
+          <w:rFonts w:ascii="Arial" w:hAnsi="Arial" w:cs="Arial"/>
+          <w:sz w:val="18"/>
+        </w:rPr>
+        <w:t>krajów</w:t>
+      </w:r>
+      <w:proofErr w:type="gramEnd"/>
+      <w:r>
+        <w:rPr>
+          <w:rFonts w:ascii="Arial" w:hAnsi="Arial" w:cs="Arial"/>
+          <w:sz w:val="18"/>
+        </w:rPr>
+        <w:t xml:space="preserve"> na których realizowany jest transport, łącznie z przepisami kabotażowymi, przepisami socjalnymi, a także przepisami prawa pracy. Wszelkie konsekwencje niedotrzymania wymogów nałożonych przez przepisy </w:t>
+      </w:r>
+      <w:proofErr w:type="gramStart"/>
+      <w:r>
+        <w:rPr>
+          <w:rFonts w:ascii="Arial" w:hAnsi="Arial" w:cs="Arial"/>
+          <w:sz w:val="18"/>
+        </w:rPr>
+        <w:t>krajów</w:t>
+      </w:r>
+      <w:proofErr w:type="gramEnd"/>
+      <w:r>
+        <w:rPr>
+          <w:rFonts w:ascii="Arial" w:hAnsi="Arial" w:cs="Arial"/>
+          <w:sz w:val="18"/>
+        </w:rPr>
+        <w:t xml:space="preserve"> na terytorium których realizowany jest transport obciążają Zleceniobiorcę. </w:t>
       </w:r>
     </w:p>
     <w:p>
@@ -7237,6 +8601,7 @@
                 <w:lang w:val="en-US"/>
               </w:rPr>
             </w:pPr>
+            <w:proofErr w:type="spellStart"/>
             <w:r>
               <w:rPr>
                 <w:rFonts w:ascii="Arial" w:hAnsi="Arial" w:cs="Arial"/>
@@ -7245,7 +8610,18 @@
                 <w:szCs w:val="14"/>
                 <w:lang w:val="en-US"/>
               </w:rPr>
-              <w:t>Akceptujęwarunkizlecenia:</w:t>
+              <w:t>Akceptujęwarunkizlecenia</w:t>
+            </w:r>
+            <w:proofErr w:type="spellEnd"/>
+            <w:r>
+              <w:rPr>
+                <w:rFonts w:ascii="Arial" w:hAnsi="Arial" w:cs="Arial"/>
+                <w:b/>
+                <w:sz w:val="14"/>
+                <w:szCs w:val="14"/>
+                <w:lang w:val="en-US"/>
+              </w:rPr>
+              <w:t>:</w:t>
             </w:r>
           </w:p>
           <w:p>
@@ -7416,16 +8792,36 @@
                 <w:sz w:val="15"/>
                 <w:szCs w:val="16"/>
               </w:rPr>
-              <w:t>Zleceniobiorca (pieczątka firmowa i czytelny podpis)</w:t>
-            </w:r>
-            <w:r>
-              <w:rPr>
-                <w:rFonts w:ascii="Arial" w:hAnsi="Arial" w:cs="Arial"/>
-                <w:b/>
-                <w:sz w:val="12"/>
-                <w:szCs w:val="12"/>
-              </w:rPr>
-              <w:t xml:space="preserve">:        </w:t>
+              <w:t>Zleceniobiorca (pieczątka firmowa i czytelny podpis</w:t>
+            </w:r>
+            <w:proofErr w:type="gramStart"/>
+            <w:r>
+              <w:rPr>
+                <w:rFonts w:ascii="Arial" w:hAnsi="Arial" w:cs="Arial"/>
+                <w:b/>
+                <w:sz w:val="15"/>
+                <w:szCs w:val="16"/>
+              </w:rPr>
+              <w:t>)</w:t>
+            </w:r>
+            <w:r>
+              <w:rPr>
+                <w:rFonts w:ascii="Arial" w:hAnsi="Arial" w:cs="Arial"/>
+                <w:b/>
+                <w:sz w:val="12"/>
+                <w:szCs w:val="12"/>
+              </w:rPr>
+              <w:t xml:space="preserve">:   </w:t>
+            </w:r>
+            <w:proofErr w:type="gramEnd"/>
+            <w:r>
+              <w:rPr>
+                <w:rFonts w:ascii="Arial" w:hAnsi="Arial" w:cs="Arial"/>
+                <w:b/>
+                <w:sz w:val="12"/>
+                <w:szCs w:val="12"/>
+              </w:rPr>
+              <w:t xml:space="preserve">     </w:t>
             </w:r>
             <w:r>
               <w:rPr>
@@ -7497,7 +8893,47 @@
                 <w:szCs w:val="12"/>
                 <w:lang w:val="en-US"/>
               </w:rPr>
-              <w:t>Stamp and signature of the orderer)(Date)</w:t>
+              <w:t xml:space="preserve">Stamp and signature of the </w:t>
+            </w:r>
+            <w:proofErr w:type="spellStart"/>
+            <w:proofErr w:type="gramStart"/>
+            <w:r>
+              <w:rPr>
+                <w:b w:val="0"/>
+                <w:bCs/>
+                <w:i/>
+                <w:iCs/>
+                <w:sz w:val="12"/>
+                <w:szCs w:val="12"/>
+                <w:lang w:val="en-US"/>
+              </w:rPr>
+              <w:t>orderer</w:t>
+            </w:r>
+            <w:proofErr w:type="spellEnd"/>
+            <w:r>
+              <w:rPr>
+                <w:b w:val="0"/>
+                <w:bCs/>
+                <w:i/>
+                <w:iCs/>
+                <w:sz w:val="12"/>
+                <w:szCs w:val="12"/>
+                <w:lang w:val="en-US"/>
+              </w:rPr>
+              <w:t>)(</w:t>
+            </w:r>
+            <w:proofErr w:type="gramEnd"/>
+            <w:r>
+              <w:rPr>
+                <w:b w:val="0"/>
+                <w:bCs/>
+                <w:i/>
+                <w:iCs/>
+                <w:sz w:val="12"/>
+                <w:szCs w:val="12"/>
+                <w:lang w:val="en-US"/>
+              </w:rPr>
+              <w:t>Date)</w:t>
             </w:r>
           </w:p>
         </w:tc>
@@ -7676,16 +9112,36 @@
                 <w:sz w:val="15"/>
                 <w:szCs w:val="16"/>
               </w:rPr>
-              <w:t>Zleceniodawca (pieczątka firmowa i czytelny podpis)</w:t>
-            </w:r>
-            <w:r>
-              <w:rPr>
-                <w:rFonts w:ascii="Arial" w:hAnsi="Arial" w:cs="Arial"/>
-                <w:b/>
-                <w:sz w:val="12"/>
-                <w:szCs w:val="12"/>
-              </w:rPr>
-              <w:t xml:space="preserve">:     </w:t>
+              <w:t>Zleceniodawca (pieczątka firmowa i czytelny podpis</w:t>
+            </w:r>
+            <w:proofErr w:type="gramStart"/>
+            <w:r>
+              <w:rPr>
+                <w:rFonts w:ascii="Arial" w:hAnsi="Arial" w:cs="Arial"/>
+                <w:b/>
+                <w:sz w:val="15"/>
+                <w:szCs w:val="16"/>
+              </w:rPr>
+              <w:t>)</w:t>
+            </w:r>
+            <w:r>
+              <w:rPr>
+                <w:rFonts w:ascii="Arial" w:hAnsi="Arial" w:cs="Arial"/>
+                <w:b/>
+                <w:sz w:val="12"/>
+                <w:szCs w:val="12"/>
+              </w:rPr>
+              <w:t xml:space="preserve">:   </w:t>
+            </w:r>
+            <w:proofErr w:type="gramEnd"/>
+            <w:r>
+              <w:rPr>
+                <w:rFonts w:ascii="Arial" w:hAnsi="Arial" w:cs="Arial"/>
+                <w:b/>
+                <w:sz w:val="12"/>
+                <w:szCs w:val="12"/>
+              </w:rPr>
+              <w:t xml:space="preserve">  </w:t>
             </w:r>
             <w:r>
               <w:rPr>
@@ -7744,7 +9200,47 @@
                 <w:szCs w:val="12"/>
                 <w:lang w:val="en-US"/>
               </w:rPr>
-              <w:t>Stamp and signature of the orderer)                                       (Date)</w:t>
+              <w:t xml:space="preserve">Stamp and signature of the </w:t>
+            </w:r>
+            <w:proofErr w:type="spellStart"/>
+            <w:proofErr w:type="gramStart"/>
+            <w:r>
+              <w:rPr>
+                <w:rFonts w:ascii="Arial" w:hAnsi="Arial" w:cs="Arial"/>
+                <w:bCs/>
+                <w:i/>
+                <w:iCs/>
+                <w:sz w:val="12"/>
+                <w:szCs w:val="12"/>
+                <w:lang w:val="en-US"/>
+              </w:rPr>
+              <w:t>orderer</w:t>
+            </w:r>
+            <w:proofErr w:type="spellEnd"/>
+            <w:r>
+              <w:rPr>
+                <w:rFonts w:ascii="Arial" w:hAnsi="Arial" w:cs="Arial"/>
+                <w:bCs/>
+                <w:i/>
+                <w:iCs/>
+                <w:sz w:val="12"/>
+                <w:szCs w:val="12"/>
+                <w:lang w:val="en-US"/>
+              </w:rPr>
+              <w:t xml:space="preserve">)   </w:t>
+            </w:r>
+            <w:proofErr w:type="gramEnd"/>
+            <w:r>
+              <w:rPr>
+                <w:rFonts w:ascii="Arial" w:hAnsi="Arial" w:cs="Arial"/>
+                <w:bCs/>
+                <w:i/>
+                <w:iCs/>
+                <w:sz w:val="12"/>
+                <w:szCs w:val="12"/>
+                <w:lang w:val="en-US"/>
+              </w:rPr>
+              <w:t xml:space="preserve">                                    (Date)</w:t>
             </w:r>
           </w:p>
         </w:tc>
@@ -7754,6 +9250,9 @@
       <w:pPr>
         <w:pStyle w:val="Tekstwstpniesformatowany"/>
         <w:ind w:left="720"/>
+        <w:rPr>
+          <w:lang w:val="en-US"/>
+        </w:rPr>
       </w:pPr>
     </w:p>
     <w:sectPr>
@@ -9182,7 +10681,7 @@
     <w:lsdException w:name="Table Web 2" w:semiHidden="1" w:unhideWhenUsed="1"/>
     <w:lsdException w:name="Table Web 3" w:semiHidden="1" w:unhideWhenUsed="1"/>
     <w:lsdException w:name="Balloon Text" w:semiHidden="1" w:unhideWhenUsed="1"/>
-    <w:lsdException w:name="Table Grid" w:semiHidden="1" w:uiPriority="59" w:unhideWhenUsed="1"/>
+    <w:lsdException w:name="Table Grid" w:uiPriority="59"/>
     <w:lsdException w:name="Table Theme" w:semiHidden="1" w:unhideWhenUsed="1"/>
     <w:lsdException w:name="Placeholder Text" w:semiHidden="1"/>
     <w:lsdException w:name="No Spacing" w:uiPriority="1" w:qFormat="1"/>

</xml_diff>

<commit_message>
added some more fields
</commit_message>
<xml_diff>
--- a/template.docx
+++ b/template.docx
@@ -1,6 +1,6 @@
 
 <file path=word/document.xml><?xml version="1.0" encoding="utf-8"?>
-<w:document xmlns:wpc="http://schemas.microsoft.com/office/word/2010/wordprocessingCanvas" xmlns:cx="http://schemas.microsoft.com/office/drawing/2014/chartex" xmlns:cx1="http://schemas.microsoft.com/office/drawing/2015/9/8/chartex" xmlns:cx2="http://schemas.microsoft.com/office/drawing/2015/10/21/chartex" xmlns:cx3="http://schemas.microsoft.com/office/drawing/2016/5/9/chartex" xmlns:cx4="http://schemas.microsoft.com/office/drawing/2016/5/10/chartex" xmlns:cx5="http://schemas.microsoft.com/office/drawing/2016/5/11/chartex" xmlns:cx6="http://schemas.microsoft.com/office/drawing/2016/5/12/chartex" xmlns:cx7="http://schemas.microsoft.com/office/drawing/2016/5/13/chartex" xmlns:cx8="http://schemas.microsoft.com/office/drawing/2016/5/14/chartex" xmlns:mc="http://schemas.openxmlformats.org/markup-compatibility/2006" xmlns:aink="http://schemas.microsoft.com/office/drawing/2016/ink" xmlns:am3d="http://schemas.microsoft.com/office/drawing/2017/model3d" xmlns:o="urn:schemas-microsoft-com:office:office" xmlns:oel="http://schemas.microsoft.com/office/2019/extlst" xmlns:r="http://schemas.openxmlformats.org/officeDocument/2006/relationships" xmlns:m="http://schemas.openxmlformats.org/officeDocument/2006/math" xmlns:v="urn:schemas-microsoft-com:vml" xmlns:wp14="http://schemas.microsoft.com/office/word/2010/wordprocessingDrawing" xmlns:wp="http://schemas.openxmlformats.org/drawingml/2006/wordprocessingDrawing" xmlns:w10="urn:schemas-microsoft-com:office:word" xmlns:w="http://schemas.openxmlformats.org/wordprocessingml/2006/main" xmlns:w14="http://schemas.microsoft.com/office/word/2010/wordml" xmlns:w15="http://schemas.microsoft.com/office/word/2012/wordml" xmlns:w16cex="http://schemas.microsoft.com/office/word/2018/wordml/cex" xmlns:w16cid="http://schemas.microsoft.com/office/word/2016/wordml/cid" xmlns:w16="http://schemas.microsoft.com/office/word/2018/wordml" xmlns:w16sdtdh="http://schemas.microsoft.com/office/word/2020/wordml/sdtdatahash" xmlns:w16se="http://schemas.microsoft.com/office/word/2015/wordml/symex" xmlns:wpg="http://schemas.microsoft.com/office/word/2010/wordprocessingGroup" xmlns:wpi="http://schemas.microsoft.com/office/word/2010/wordprocessingInk" xmlns:wne="http://schemas.microsoft.com/office/word/2006/wordml" xmlns:wps="http://schemas.microsoft.com/office/word/2010/wordprocessingShape" mc:Ignorable="w14 w15 w16se w16cid w16 w16cex w16sdtdh wp14">
+<w:document xmlns:wpc="http://schemas.microsoft.com/office/word/2010/wordprocessingCanvas" xmlns:cx="http://schemas.microsoft.com/office/drawing/2014/chartex" xmlns:cx1="http://schemas.microsoft.com/office/drawing/2015/9/8/chartex" xmlns:cx2="http://schemas.microsoft.com/office/drawing/2015/10/21/chartex" xmlns:cx3="http://schemas.microsoft.com/office/drawing/2016/5/9/chartex" xmlns:cx4="http://schemas.microsoft.com/office/drawing/2016/5/10/chartex" xmlns:cx5="http://schemas.microsoft.com/office/drawing/2016/5/11/chartex" xmlns:cx6="http://schemas.microsoft.com/office/drawing/2016/5/12/chartex" xmlns:cx7="http://schemas.microsoft.com/office/drawing/2016/5/13/chartex" xmlns:cx8="http://schemas.microsoft.com/office/drawing/2016/5/14/chartex" xmlns:mc="http://schemas.openxmlformats.org/markup-compatibility/2006" xmlns:aink="http://schemas.microsoft.com/office/drawing/2016/ink" xmlns:am3d="http://schemas.microsoft.com/office/drawing/2017/model3d" xmlns:o="urn:schemas-microsoft-com:office:office" xmlns:oel="http://schemas.microsoft.com/office/2019/extlst" xmlns:r="http://schemas.openxmlformats.org/officeDocument/2006/relationships" xmlns:m="http://schemas.openxmlformats.org/officeDocument/2006/math" xmlns:v="urn:schemas-microsoft-com:vml" xmlns:wp14="http://schemas.microsoft.com/office/word/2010/wordprocessingDrawing" xmlns:wp="http://schemas.openxmlformats.org/drawingml/2006/wordprocessingDrawing" xmlns:w10="urn:schemas-microsoft-com:office:word" xmlns:w="http://schemas.openxmlformats.org/wordprocessingml/2006/main" xmlns:w14="http://schemas.microsoft.com/office/word/2010/wordml" xmlns:w15="http://schemas.microsoft.com/office/word/2012/wordml" xmlns:w16cex="http://schemas.microsoft.com/office/word/2018/wordml/cex" xmlns:w16cid="http://schemas.microsoft.com/office/word/2016/wordml/cid" xmlns:w16="http://schemas.microsoft.com/office/word/2018/wordml" xmlns:w16du="http://schemas.microsoft.com/office/word/2023/wordml/word16du" xmlns:w16sdtdh="http://schemas.microsoft.com/office/word/2020/wordml/sdtdatahash" xmlns:w16se="http://schemas.microsoft.com/office/word/2015/wordml/symex" xmlns:wpg="http://schemas.microsoft.com/office/word/2010/wordprocessingGroup" xmlns:wpi="http://schemas.microsoft.com/office/word/2010/wordprocessingInk" xmlns:wne="http://schemas.microsoft.com/office/word/2006/wordml" xmlns:wps="http://schemas.microsoft.com/office/word/2010/wordprocessingShape" mc:Ignorable="w14 w15 w16se w16cid w16 w16cex w16sdtdh wp14">
   <w:background w:color="FFFFFF"/>
   <w:body>
     <w:p>
@@ -990,6 +990,58 @@
               </w:rPr>
               <w:t xml:space="preserve">NR </w:t>
             </w:r>
+            <w:r>
+              <w:rPr>
+                <w:rFonts w:ascii="Arial" w:hAnsi="Arial" w:cs="Arial"/>
+                <w:b/>
+                <w:sz w:val="26"/>
+                <w:szCs w:val="26"/>
+                <w:lang w:val="en-US"/>
+              </w:rPr>
+              <w:t>{</w:t>
+            </w:r>
+            <w:proofErr w:type="spellStart"/>
+            <w:r>
+              <w:rPr>
+                <w:rFonts w:ascii="Arial" w:hAnsi="Arial" w:cs="Arial"/>
+                <w:b/>
+                <w:sz w:val="26"/>
+                <w:szCs w:val="26"/>
+                <w:lang w:val="en-US"/>
+              </w:rPr>
+              <w:t>order</w:t>
+            </w:r>
+            <w:r>
+              <w:rPr>
+                <w:rFonts w:ascii="Arial" w:hAnsi="Arial" w:cs="Arial"/>
+                <w:b/>
+                <w:sz w:val="26"/>
+                <w:szCs w:val="26"/>
+                <w:lang w:val="en-US"/>
+              </w:rPr>
+              <w:t>_</w:t>
+            </w:r>
+            <w:r>
+              <w:rPr>
+                <w:rFonts w:ascii="Arial" w:hAnsi="Arial" w:cs="Arial"/>
+                <w:b/>
+                <w:sz w:val="26"/>
+                <w:szCs w:val="26"/>
+                <w:lang w:val="en-US"/>
+              </w:rPr>
+              <w:t>orderNumber</w:t>
+            </w:r>
+            <w:proofErr w:type="spellEnd"/>
+            <w:r>
+              <w:rPr>
+                <w:rFonts w:ascii="Arial" w:hAnsi="Arial" w:cs="Arial"/>
+                <w:b/>
+                <w:sz w:val="26"/>
+                <w:szCs w:val="26"/>
+                <w:lang w:val="en-US"/>
+              </w:rPr>
+              <w:t>}</w:t>
+            </w:r>
           </w:p>
         </w:tc>
       </w:tr>
@@ -1367,6 +1419,12 @@
             </w:r>
             <w:proofErr w:type="spellStart"/>
             <w:r>
+              <w:t>user</w:t>
+            </w:r>
+            <w:r>
+              <w:t>_</w:t>
+            </w:r>
+            <w:r>
               <w:t>name</w:t>
             </w:r>
             <w:proofErr w:type="spellEnd"/>
@@ -1374,6 +1432,12 @@
               <w:t>} {</w:t>
             </w:r>
             <w:proofErr w:type="spellStart"/>
+            <w:r>
+              <w:t>user</w:t>
+            </w:r>
+            <w:r>
+              <w:t>_</w:t>
+            </w:r>
             <w:r>
               <w:t>phoneNumber</w:t>
             </w:r>
@@ -1445,6 +1509,26 @@
                 <w:szCs w:val="12"/>
                 <w:lang w:bidi="pl-PL"/>
               </w:rPr>
+              <w:t>user</w:t>
+            </w:r>
+            <w:r>
+              <w:rPr>
+                <w:rFonts w:ascii="Comic Sans MS" w:eastAsia="Comic Sans MS" w:hAnsi="Comic Sans MS" w:cs="Comic Sans MS"/>
+                <w:color w:val="000000"/>
+                <w:sz w:val="12"/>
+                <w:szCs w:val="12"/>
+                <w:lang w:bidi="pl-PL"/>
+              </w:rPr>
+              <w:t>_</w:t>
+            </w:r>
+            <w:r>
+              <w:rPr>
+                <w:rFonts w:ascii="Comic Sans MS" w:eastAsia="Comic Sans MS" w:hAnsi="Comic Sans MS" w:cs="Comic Sans MS"/>
+                <w:color w:val="000000"/>
+                <w:sz w:val="12"/>
+                <w:szCs w:val="12"/>
+                <w:lang w:bidi="pl-PL"/>
+              </w:rPr>
               <w:t>address</w:t>
             </w:r>
             <w:proofErr w:type="spellEnd"/>
@@ -1828,7 +1912,49 @@
                 <w:szCs w:val="17"/>
                 <w:highlight w:val="yellow"/>
               </w:rPr>
-              <w:t>{nip}</w:t>
+              <w:t>{</w:t>
+            </w:r>
+            <w:proofErr w:type="spellStart"/>
+            <w:r>
+              <w:rPr>
+                <w:rFonts w:ascii="Tahoma" w:hAnsi="Tahoma" w:cs="Tahoma"/>
+                <w:color w:val="4B5D6A"/>
+                <w:sz w:val="17"/>
+                <w:szCs w:val="17"/>
+                <w:highlight w:val="yellow"/>
+              </w:rPr>
+              <w:t>user</w:t>
+            </w:r>
+            <w:r>
+              <w:rPr>
+                <w:rFonts w:ascii="Tahoma" w:hAnsi="Tahoma" w:cs="Tahoma"/>
+                <w:color w:val="4B5D6A"/>
+                <w:sz w:val="17"/>
+                <w:szCs w:val="17"/>
+                <w:highlight w:val="yellow"/>
+              </w:rPr>
+              <w:t>_</w:t>
+            </w:r>
+            <w:r>
+              <w:rPr>
+                <w:rFonts w:ascii="Tahoma" w:hAnsi="Tahoma" w:cs="Tahoma"/>
+                <w:color w:val="4B5D6A"/>
+                <w:sz w:val="17"/>
+                <w:szCs w:val="17"/>
+                <w:highlight w:val="yellow"/>
+              </w:rPr>
+              <w:t>nip</w:t>
+            </w:r>
+            <w:proofErr w:type="spellEnd"/>
+            <w:r>
+              <w:rPr>
+                <w:rFonts w:ascii="Tahoma" w:hAnsi="Tahoma" w:cs="Tahoma"/>
+                <w:color w:val="4B5D6A"/>
+                <w:sz w:val="17"/>
+                <w:szCs w:val="17"/>
+                <w:highlight w:val="yellow"/>
+              </w:rPr>
+              <w:t>}</w:t>
             </w:r>
           </w:p>
         </w:tc>
@@ -2171,6 +2297,43 @@
                 <w:szCs w:val="20"/>
               </w:rPr>
             </w:pPr>
+            <w:r>
+              <w:rPr>
+                <w:sz w:val="20"/>
+                <w:szCs w:val="20"/>
+              </w:rPr>
+              <w:t>{</w:t>
+            </w:r>
+            <w:proofErr w:type="spellStart"/>
+            <w:r>
+              <w:rPr>
+                <w:sz w:val="20"/>
+                <w:szCs w:val="20"/>
+              </w:rPr>
+              <w:t>order</w:t>
+            </w:r>
+            <w:r>
+              <w:rPr>
+                <w:sz w:val="20"/>
+                <w:szCs w:val="20"/>
+              </w:rPr>
+              <w:t>_</w:t>
+            </w:r>
+            <w:r>
+              <w:rPr>
+                <w:sz w:val="20"/>
+                <w:szCs w:val="20"/>
+              </w:rPr>
+              <w:t>registrationPlate</w:t>
+            </w:r>
+            <w:proofErr w:type="spellEnd"/>
+            <w:r>
+              <w:rPr>
+                <w:sz w:val="20"/>
+                <w:szCs w:val="20"/>
+              </w:rPr>
+              <w:t>}</w:t>
+            </w:r>
           </w:p>
           <w:p>
             <w:pPr>
@@ -3210,7 +3373,7 @@
       </w:tr>
       <w:tr>
         <w:trPr>
-          <w:trHeight w:hRule="exact" w:val="566"/>
+          <w:trHeight w:val="567"/>
         </w:trPr>
         <w:tc>
           <w:tcPr>
@@ -3338,19 +3501,43 @@
           </w:tcPr>
           <w:p>
             <w:pPr>
-              <w:widowControl w:val="0"/>
-              <w:tabs>
-                <w:tab w:val="left" w:pos="2739"/>
-              </w:tabs>
-              <w:jc w:val="center"/>
-              <w:rPr>
-                <w:rFonts w:ascii="Emoji;tahoma;helvetica;arial;sa" w:hAnsi="Emoji;tahoma;helvetica;arial;sa"/>
-                <w:b/>
-                <w:color w:val="333333"/>
-                <w:sz w:val="18"/>
-                <w:shd w:val="clear" w:color="auto" w:fill="C8D8E6"/>
-              </w:rPr>
-            </w:pPr>
+              <w:pStyle w:val="Default"/>
+              <w:rPr>
+                <w:rStyle w:val="Absatz-Standardschriftart"/>
+              </w:rPr>
+            </w:pPr>
+            <w:r>
+              <w:rPr>
+                <w:rStyle w:val="Absatz-Standardschriftart"/>
+              </w:rPr>
+              <w:t>{</w:t>
+            </w:r>
+            <w:proofErr w:type="spellStart"/>
+            <w:r>
+              <w:rPr>
+                <w:rStyle w:val="Absatz-Standardschriftart"/>
+              </w:rPr>
+              <w:t>order</w:t>
+            </w:r>
+            <w:r>
+              <w:rPr>
+                <w:rStyle w:val="Absatz-Standardschriftart"/>
+              </w:rPr>
+              <w:t>_</w:t>
+            </w:r>
+            <w:r>
+              <w:rPr>
+                <w:rStyle w:val="Absatz-Standardschriftart"/>
+              </w:rPr>
+              <w:t>typeOfGoods</w:t>
+            </w:r>
+            <w:proofErr w:type="spellEnd"/>
+            <w:r>
+              <w:rPr>
+                <w:rStyle w:val="Absatz-Standardschriftart"/>
+              </w:rPr>
+              <w:t>}</w:t>
+            </w:r>
           </w:p>
         </w:tc>
       </w:tr>
@@ -3474,6 +3661,48 @@
                 <w:szCs w:val="12"/>
               </w:rPr>
             </w:pPr>
+            <w:r>
+              <w:rPr>
+                <w:b w:val="0"/>
+                <w:sz w:val="12"/>
+                <w:szCs w:val="12"/>
+              </w:rPr>
+              <w:t>{</w:t>
+            </w:r>
+            <w:proofErr w:type="spellStart"/>
+            <w:r>
+              <w:rPr>
+                <w:b w:val="0"/>
+                <w:sz w:val="12"/>
+                <w:szCs w:val="12"/>
+              </w:rPr>
+              <w:t>order</w:t>
+            </w:r>
+            <w:r>
+              <w:rPr>
+                <w:b w:val="0"/>
+                <w:sz w:val="12"/>
+                <w:szCs w:val="12"/>
+              </w:rPr>
+              <w:t>_</w:t>
+            </w:r>
+            <w:r>
+              <w:rPr>
+                <w:b w:val="0"/>
+                <w:sz w:val="12"/>
+                <w:szCs w:val="12"/>
+              </w:rPr>
+              <w:t>weight</w:t>
+            </w:r>
+            <w:proofErr w:type="spellEnd"/>
+            <w:r>
+              <w:rPr>
+                <w:b w:val="0"/>
+                <w:sz w:val="12"/>
+                <w:szCs w:val="12"/>
+              </w:rPr>
+              <w:t>}</w:t>
+            </w:r>
           </w:p>
         </w:tc>
         <w:tc>
@@ -4220,6 +4449,12 @@
             </w:r>
             <w:proofErr w:type="spellStart"/>
             <w:r>
+              <w:t>order</w:t>
+            </w:r>
+            <w:r>
+              <w:t>_</w:t>
+            </w:r>
+            <w:r>
               <w:t>loadDate</w:t>
             </w:r>
             <w:proofErr w:type="spellEnd"/>
@@ -4664,6 +4899,7 @@
                 <w:sz w:val="18"/>
               </w:rPr>
             </w:pPr>
+            <w:proofErr w:type="spellStart"/>
           </w:p>
           <w:p>
             <w:pPr>
@@ -4710,7 +4946,18 @@
                 <w:szCs w:val="12"/>
                 <w:lang w:val="en-US"/>
               </w:rPr>
-              <w:t xml:space="preserve">Data </w:t>
+              <w:t>Data</w:t>
+            </w:r>
+            <w:proofErr w:type="spellEnd"/>
+            <w:r>
+              <w:rPr>
+                <w:rFonts w:ascii="Arial" w:hAnsi="Arial" w:cs="Arial"/>
+                <w:b/>
+                <w:sz w:val="12"/>
+                <w:szCs w:val="12"/>
+                <w:lang w:val="en-US"/>
+              </w:rPr>
+              <w:t xml:space="preserve"> </w:t>
             </w:r>
             <w:proofErr w:type="spellStart"/>
             <w:r>
@@ -4780,7 +5027,21 @@
               <w:jc w:val="left"/>
             </w:pPr>
             <w:r>
-              <w:t>{unloadDate}</w:t>
+              <w:t>{</w:t>
+            </w:r>
+            <w:proofErr w:type="spellStart"/>
+            <w:r>
+              <w:t>order</w:t>
+            </w:r>
+            <w:r>
+              <w:t>_</w:t>
+            </w:r>
+            <w:r>
+              <w:t>unloadDate</w:t>
+            </w:r>
+            <w:proofErr w:type="spellEnd"/>
+            <w:r>
+              <w:t>}</w:t>
             </w:r>
           </w:p>
         </w:tc>
@@ -5232,6 +5493,48 @@
                 <w:szCs w:val="20"/>
               </w:rPr>
             </w:pPr>
+            <w:r>
+              <w:rPr>
+                <w:color w:val="FF0000"/>
+                <w:sz w:val="20"/>
+                <w:szCs w:val="20"/>
+              </w:rPr>
+              <w:t>{</w:t>
+            </w:r>
+            <w:proofErr w:type="spellStart"/>
+            <w:r>
+              <w:rPr>
+                <w:color w:val="FF0000"/>
+                <w:sz w:val="20"/>
+                <w:szCs w:val="20"/>
+              </w:rPr>
+              <w:t>order</w:t>
+            </w:r>
+            <w:r>
+              <w:rPr>
+                <w:color w:val="FF0000"/>
+                <w:sz w:val="20"/>
+                <w:szCs w:val="20"/>
+              </w:rPr>
+              <w:t>_</w:t>
+            </w:r>
+            <w:r>
+              <w:rPr>
+                <w:color w:val="FF0000"/>
+                <w:sz w:val="20"/>
+                <w:szCs w:val="20"/>
+              </w:rPr>
+              <w:t>rate</w:t>
+            </w:r>
+            <w:proofErr w:type="spellEnd"/>
+            <w:r>
+              <w:rPr>
+                <w:color w:val="FF0000"/>
+                <w:sz w:val="20"/>
+                <w:szCs w:val="20"/>
+              </w:rPr>
+              <w:t>}</w:t>
+            </w:r>
           </w:p>
         </w:tc>
         <w:tc>
@@ -5292,6 +5595,48 @@
                 <w:szCs w:val="20"/>
               </w:rPr>
             </w:pPr>
+            <w:r>
+              <w:rPr>
+                <w:b w:val="0"/>
+                <w:sz w:val="20"/>
+                <w:szCs w:val="20"/>
+              </w:rPr>
+              <w:t>{</w:t>
+            </w:r>
+            <w:proofErr w:type="spellStart"/>
+            <w:r>
+              <w:rPr>
+                <w:b w:val="0"/>
+                <w:sz w:val="20"/>
+                <w:szCs w:val="20"/>
+              </w:rPr>
+              <w:t>order</w:t>
+            </w:r>
+            <w:r>
+              <w:rPr>
+                <w:b w:val="0"/>
+                <w:sz w:val="20"/>
+                <w:szCs w:val="20"/>
+              </w:rPr>
+              <w:t>_</w:t>
+            </w:r>
+            <w:r>
+              <w:rPr>
+                <w:b w:val="0"/>
+                <w:sz w:val="20"/>
+                <w:szCs w:val="20"/>
+              </w:rPr>
+              <w:t>payDays</w:t>
+            </w:r>
+            <w:proofErr w:type="spellEnd"/>
+            <w:r>
+              <w:rPr>
+                <w:b w:val="0"/>
+                <w:sz w:val="20"/>
+                <w:szCs w:val="20"/>
+              </w:rPr>
+              <w:t>}</w:t>
+            </w:r>
           </w:p>
         </w:tc>
       </w:tr>
@@ -9273,7 +9618,7 @@
 </file>
 
 <file path=word/endnotes.xml><?xml version="1.0" encoding="utf-8"?>
-<w:endnotes xmlns:wpc="http://schemas.microsoft.com/office/word/2010/wordprocessingCanvas" xmlns:cx="http://schemas.microsoft.com/office/drawing/2014/chartex" xmlns:cx1="http://schemas.microsoft.com/office/drawing/2015/9/8/chartex" xmlns:cx2="http://schemas.microsoft.com/office/drawing/2015/10/21/chartex" xmlns:cx3="http://schemas.microsoft.com/office/drawing/2016/5/9/chartex" xmlns:cx4="http://schemas.microsoft.com/office/drawing/2016/5/10/chartex" xmlns:cx5="http://schemas.microsoft.com/office/drawing/2016/5/11/chartex" xmlns:cx6="http://schemas.microsoft.com/office/drawing/2016/5/12/chartex" xmlns:cx7="http://schemas.microsoft.com/office/drawing/2016/5/13/chartex" xmlns:cx8="http://schemas.microsoft.com/office/drawing/2016/5/14/chartex" xmlns:mc="http://schemas.openxmlformats.org/markup-compatibility/2006" xmlns:aink="http://schemas.microsoft.com/office/drawing/2016/ink" xmlns:am3d="http://schemas.microsoft.com/office/drawing/2017/model3d" xmlns:o="urn:schemas-microsoft-com:office:office" xmlns:oel="http://schemas.microsoft.com/office/2019/extlst" xmlns:r="http://schemas.openxmlformats.org/officeDocument/2006/relationships" xmlns:m="http://schemas.openxmlformats.org/officeDocument/2006/math" xmlns:v="urn:schemas-microsoft-com:vml" xmlns:wp14="http://schemas.microsoft.com/office/word/2010/wordprocessingDrawing" xmlns:wp="http://schemas.openxmlformats.org/drawingml/2006/wordprocessingDrawing" xmlns:w10="urn:schemas-microsoft-com:office:word" xmlns:w="http://schemas.openxmlformats.org/wordprocessingml/2006/main" xmlns:w14="http://schemas.microsoft.com/office/word/2010/wordml" xmlns:w15="http://schemas.microsoft.com/office/word/2012/wordml" xmlns:w16cex="http://schemas.microsoft.com/office/word/2018/wordml/cex" xmlns:w16cid="http://schemas.microsoft.com/office/word/2016/wordml/cid" xmlns:w16="http://schemas.microsoft.com/office/word/2018/wordml" xmlns:w16sdtdh="http://schemas.microsoft.com/office/word/2020/wordml/sdtdatahash" xmlns:w16se="http://schemas.microsoft.com/office/word/2015/wordml/symex" xmlns:wpg="http://schemas.microsoft.com/office/word/2010/wordprocessingGroup" xmlns:wpi="http://schemas.microsoft.com/office/word/2010/wordprocessingInk" xmlns:wne="http://schemas.microsoft.com/office/word/2006/wordml" xmlns:wps="http://schemas.microsoft.com/office/word/2010/wordprocessingShape" mc:Ignorable="w14 w15 w16se w16cid w16 w16cex w16sdtdh wp14">
+<w:endnotes xmlns:wpc="http://schemas.microsoft.com/office/word/2010/wordprocessingCanvas" xmlns:cx="http://schemas.microsoft.com/office/drawing/2014/chartex" xmlns:cx1="http://schemas.microsoft.com/office/drawing/2015/9/8/chartex" xmlns:cx2="http://schemas.microsoft.com/office/drawing/2015/10/21/chartex" xmlns:cx3="http://schemas.microsoft.com/office/drawing/2016/5/9/chartex" xmlns:cx4="http://schemas.microsoft.com/office/drawing/2016/5/10/chartex" xmlns:cx5="http://schemas.microsoft.com/office/drawing/2016/5/11/chartex" xmlns:cx6="http://schemas.microsoft.com/office/drawing/2016/5/12/chartex" xmlns:cx7="http://schemas.microsoft.com/office/drawing/2016/5/13/chartex" xmlns:cx8="http://schemas.microsoft.com/office/drawing/2016/5/14/chartex" xmlns:mc="http://schemas.openxmlformats.org/markup-compatibility/2006" xmlns:aink="http://schemas.microsoft.com/office/drawing/2016/ink" xmlns:am3d="http://schemas.microsoft.com/office/drawing/2017/model3d" xmlns:o="urn:schemas-microsoft-com:office:office" xmlns:oel="http://schemas.microsoft.com/office/2019/extlst" xmlns:r="http://schemas.openxmlformats.org/officeDocument/2006/relationships" xmlns:m="http://schemas.openxmlformats.org/officeDocument/2006/math" xmlns:v="urn:schemas-microsoft-com:vml" xmlns:wp14="http://schemas.microsoft.com/office/word/2010/wordprocessingDrawing" xmlns:wp="http://schemas.openxmlformats.org/drawingml/2006/wordprocessingDrawing" xmlns:w10="urn:schemas-microsoft-com:office:word" xmlns:w="http://schemas.openxmlformats.org/wordprocessingml/2006/main" xmlns:w14="http://schemas.microsoft.com/office/word/2010/wordml" xmlns:w15="http://schemas.microsoft.com/office/word/2012/wordml" xmlns:w16cex="http://schemas.microsoft.com/office/word/2018/wordml/cex" xmlns:w16cid="http://schemas.microsoft.com/office/word/2016/wordml/cid" xmlns:w16="http://schemas.microsoft.com/office/word/2018/wordml" xmlns:w16du="http://schemas.microsoft.com/office/word/2023/wordml/word16du" xmlns:w16sdtdh="http://schemas.microsoft.com/office/word/2020/wordml/sdtdatahash" xmlns:w16se="http://schemas.microsoft.com/office/word/2015/wordml/symex" xmlns:wpg="http://schemas.microsoft.com/office/word/2010/wordprocessingGroup" xmlns:wpi="http://schemas.microsoft.com/office/word/2010/wordprocessingInk" xmlns:wne="http://schemas.microsoft.com/office/word/2006/wordml" xmlns:wps="http://schemas.microsoft.com/office/word/2010/wordprocessingShape" mc:Ignorable="w14 w15 w16se w16cid w16 w16cex w16sdtdh wp14">
   <w:endnote w:type="separator" w:id="-1">
     <w:p>
       <w:r>
@@ -9292,7 +9637,7 @@
 </file>
 
 <file path=word/footer1.xml><?xml version="1.0" encoding="utf-8"?>
-<w:ftr xmlns:wpc="http://schemas.microsoft.com/office/word/2010/wordprocessingCanvas" xmlns:cx="http://schemas.microsoft.com/office/drawing/2014/chartex" xmlns:cx1="http://schemas.microsoft.com/office/drawing/2015/9/8/chartex" xmlns:cx2="http://schemas.microsoft.com/office/drawing/2015/10/21/chartex" xmlns:cx3="http://schemas.microsoft.com/office/drawing/2016/5/9/chartex" xmlns:cx4="http://schemas.microsoft.com/office/drawing/2016/5/10/chartex" xmlns:cx5="http://schemas.microsoft.com/office/drawing/2016/5/11/chartex" xmlns:cx6="http://schemas.microsoft.com/office/drawing/2016/5/12/chartex" xmlns:cx7="http://schemas.microsoft.com/office/drawing/2016/5/13/chartex" xmlns:cx8="http://schemas.microsoft.com/office/drawing/2016/5/14/chartex" xmlns:mc="http://schemas.openxmlformats.org/markup-compatibility/2006" xmlns:aink="http://schemas.microsoft.com/office/drawing/2016/ink" xmlns:am3d="http://schemas.microsoft.com/office/drawing/2017/model3d" xmlns:o="urn:schemas-microsoft-com:office:office" xmlns:oel="http://schemas.microsoft.com/office/2019/extlst" xmlns:r="http://schemas.openxmlformats.org/officeDocument/2006/relationships" xmlns:m="http://schemas.openxmlformats.org/officeDocument/2006/math" xmlns:v="urn:schemas-microsoft-com:vml" xmlns:wp14="http://schemas.microsoft.com/office/word/2010/wordprocessingDrawing" xmlns:wp="http://schemas.openxmlformats.org/drawingml/2006/wordprocessingDrawing" xmlns:w10="urn:schemas-microsoft-com:office:word" xmlns:w="http://schemas.openxmlformats.org/wordprocessingml/2006/main" xmlns:w14="http://schemas.microsoft.com/office/word/2010/wordml" xmlns:w15="http://schemas.microsoft.com/office/word/2012/wordml" xmlns:w16cex="http://schemas.microsoft.com/office/word/2018/wordml/cex" xmlns:w16cid="http://schemas.microsoft.com/office/word/2016/wordml/cid" xmlns:w16="http://schemas.microsoft.com/office/word/2018/wordml" xmlns:w16sdtdh="http://schemas.microsoft.com/office/word/2020/wordml/sdtdatahash" xmlns:w16se="http://schemas.microsoft.com/office/word/2015/wordml/symex" xmlns:wpg="http://schemas.microsoft.com/office/word/2010/wordprocessingGroup" xmlns:wpi="http://schemas.microsoft.com/office/word/2010/wordprocessingInk" xmlns:wne="http://schemas.microsoft.com/office/word/2006/wordml" xmlns:wps="http://schemas.microsoft.com/office/word/2010/wordprocessingShape" mc:Ignorable="w14 w15 w16se w16cid w16 w16cex w16sdtdh wp14">
+<w:ftr xmlns:wpc="http://schemas.microsoft.com/office/word/2010/wordprocessingCanvas" xmlns:cx="http://schemas.microsoft.com/office/drawing/2014/chartex" xmlns:cx1="http://schemas.microsoft.com/office/drawing/2015/9/8/chartex" xmlns:cx2="http://schemas.microsoft.com/office/drawing/2015/10/21/chartex" xmlns:cx3="http://schemas.microsoft.com/office/drawing/2016/5/9/chartex" xmlns:cx4="http://schemas.microsoft.com/office/drawing/2016/5/10/chartex" xmlns:cx5="http://schemas.microsoft.com/office/drawing/2016/5/11/chartex" xmlns:cx6="http://schemas.microsoft.com/office/drawing/2016/5/12/chartex" xmlns:cx7="http://schemas.microsoft.com/office/drawing/2016/5/13/chartex" xmlns:cx8="http://schemas.microsoft.com/office/drawing/2016/5/14/chartex" xmlns:mc="http://schemas.openxmlformats.org/markup-compatibility/2006" xmlns:aink="http://schemas.microsoft.com/office/drawing/2016/ink" xmlns:am3d="http://schemas.microsoft.com/office/drawing/2017/model3d" xmlns:o="urn:schemas-microsoft-com:office:office" xmlns:oel="http://schemas.microsoft.com/office/2019/extlst" xmlns:r="http://schemas.openxmlformats.org/officeDocument/2006/relationships" xmlns:m="http://schemas.openxmlformats.org/officeDocument/2006/math" xmlns:v="urn:schemas-microsoft-com:vml" xmlns:wp14="http://schemas.microsoft.com/office/word/2010/wordprocessingDrawing" xmlns:wp="http://schemas.openxmlformats.org/drawingml/2006/wordprocessingDrawing" xmlns:w10="urn:schemas-microsoft-com:office:word" xmlns:w="http://schemas.openxmlformats.org/wordprocessingml/2006/main" xmlns:w14="http://schemas.microsoft.com/office/word/2010/wordml" xmlns:w15="http://schemas.microsoft.com/office/word/2012/wordml" xmlns:w16cex="http://schemas.microsoft.com/office/word/2018/wordml/cex" xmlns:w16cid="http://schemas.microsoft.com/office/word/2016/wordml/cid" xmlns:w16="http://schemas.microsoft.com/office/word/2018/wordml" xmlns:w16du="http://schemas.microsoft.com/office/word/2023/wordml/word16du" xmlns:w16sdtdh="http://schemas.microsoft.com/office/word/2020/wordml/sdtdatahash" xmlns:w16se="http://schemas.microsoft.com/office/word/2015/wordml/symex" xmlns:wpg="http://schemas.microsoft.com/office/word/2010/wordprocessingGroup" xmlns:wpi="http://schemas.microsoft.com/office/word/2010/wordprocessingInk" xmlns:wne="http://schemas.microsoft.com/office/word/2006/wordml" xmlns:wps="http://schemas.microsoft.com/office/word/2010/wordprocessingShape" mc:Ignorable="w14 w15 w16se w16cid w16 w16cex w16sdtdh wp14">
   <w:p>
     <w:pPr>
       <w:pStyle w:val="Stopka"/>
@@ -9302,7 +9647,7 @@
 </file>
 
 <file path=word/footer2.xml><?xml version="1.0" encoding="utf-8"?>
-<w:ftr xmlns:wpc="http://schemas.microsoft.com/office/word/2010/wordprocessingCanvas" xmlns:cx="http://schemas.microsoft.com/office/drawing/2014/chartex" xmlns:cx1="http://schemas.microsoft.com/office/drawing/2015/9/8/chartex" xmlns:cx2="http://schemas.microsoft.com/office/drawing/2015/10/21/chartex" xmlns:cx3="http://schemas.microsoft.com/office/drawing/2016/5/9/chartex" xmlns:cx4="http://schemas.microsoft.com/office/drawing/2016/5/10/chartex" xmlns:cx5="http://schemas.microsoft.com/office/drawing/2016/5/11/chartex" xmlns:cx6="http://schemas.microsoft.com/office/drawing/2016/5/12/chartex" xmlns:cx7="http://schemas.microsoft.com/office/drawing/2016/5/13/chartex" xmlns:cx8="http://schemas.microsoft.com/office/drawing/2016/5/14/chartex" xmlns:mc="http://schemas.openxmlformats.org/markup-compatibility/2006" xmlns:aink="http://schemas.microsoft.com/office/drawing/2016/ink" xmlns:am3d="http://schemas.microsoft.com/office/drawing/2017/model3d" xmlns:o="urn:schemas-microsoft-com:office:office" xmlns:oel="http://schemas.microsoft.com/office/2019/extlst" xmlns:r="http://schemas.openxmlformats.org/officeDocument/2006/relationships" xmlns:m="http://schemas.openxmlformats.org/officeDocument/2006/math" xmlns:v="urn:schemas-microsoft-com:vml" xmlns:wp14="http://schemas.microsoft.com/office/word/2010/wordprocessingDrawing" xmlns:wp="http://schemas.openxmlformats.org/drawingml/2006/wordprocessingDrawing" xmlns:w10="urn:schemas-microsoft-com:office:word" xmlns:w="http://schemas.openxmlformats.org/wordprocessingml/2006/main" xmlns:w14="http://schemas.microsoft.com/office/word/2010/wordml" xmlns:w15="http://schemas.microsoft.com/office/word/2012/wordml" xmlns:w16cex="http://schemas.microsoft.com/office/word/2018/wordml/cex" xmlns:w16cid="http://schemas.microsoft.com/office/word/2016/wordml/cid" xmlns:w16="http://schemas.microsoft.com/office/word/2018/wordml" xmlns:w16sdtdh="http://schemas.microsoft.com/office/word/2020/wordml/sdtdatahash" xmlns:w16se="http://schemas.microsoft.com/office/word/2015/wordml/symex" xmlns:wpg="http://schemas.microsoft.com/office/word/2010/wordprocessingGroup" xmlns:wpi="http://schemas.microsoft.com/office/word/2010/wordprocessingInk" xmlns:wne="http://schemas.microsoft.com/office/word/2006/wordml" xmlns:wps="http://schemas.microsoft.com/office/word/2010/wordprocessingShape" mc:Ignorable="w14 w15 w16se w16cid w16 w16cex w16sdtdh wp14">
+<w:ftr xmlns:wpc="http://schemas.microsoft.com/office/word/2010/wordprocessingCanvas" xmlns:cx="http://schemas.microsoft.com/office/drawing/2014/chartex" xmlns:cx1="http://schemas.microsoft.com/office/drawing/2015/9/8/chartex" xmlns:cx2="http://schemas.microsoft.com/office/drawing/2015/10/21/chartex" xmlns:cx3="http://schemas.microsoft.com/office/drawing/2016/5/9/chartex" xmlns:cx4="http://schemas.microsoft.com/office/drawing/2016/5/10/chartex" xmlns:cx5="http://schemas.microsoft.com/office/drawing/2016/5/11/chartex" xmlns:cx6="http://schemas.microsoft.com/office/drawing/2016/5/12/chartex" xmlns:cx7="http://schemas.microsoft.com/office/drawing/2016/5/13/chartex" xmlns:cx8="http://schemas.microsoft.com/office/drawing/2016/5/14/chartex" xmlns:mc="http://schemas.openxmlformats.org/markup-compatibility/2006" xmlns:aink="http://schemas.microsoft.com/office/drawing/2016/ink" xmlns:am3d="http://schemas.microsoft.com/office/drawing/2017/model3d" xmlns:o="urn:schemas-microsoft-com:office:office" xmlns:oel="http://schemas.microsoft.com/office/2019/extlst" xmlns:r="http://schemas.openxmlformats.org/officeDocument/2006/relationships" xmlns:m="http://schemas.openxmlformats.org/officeDocument/2006/math" xmlns:v="urn:schemas-microsoft-com:vml" xmlns:wp14="http://schemas.microsoft.com/office/word/2010/wordprocessingDrawing" xmlns:wp="http://schemas.openxmlformats.org/drawingml/2006/wordprocessingDrawing" xmlns:w10="urn:schemas-microsoft-com:office:word" xmlns:w="http://schemas.openxmlformats.org/wordprocessingml/2006/main" xmlns:w14="http://schemas.microsoft.com/office/word/2010/wordml" xmlns:w15="http://schemas.microsoft.com/office/word/2012/wordml" xmlns:w16cex="http://schemas.microsoft.com/office/word/2018/wordml/cex" xmlns:w16cid="http://schemas.microsoft.com/office/word/2016/wordml/cid" xmlns:w16="http://schemas.microsoft.com/office/word/2018/wordml" xmlns:w16du="http://schemas.microsoft.com/office/word/2023/wordml/word16du" xmlns:w16sdtdh="http://schemas.microsoft.com/office/word/2020/wordml/sdtdatahash" xmlns:w16se="http://schemas.microsoft.com/office/word/2015/wordml/symex" xmlns:wpg="http://schemas.microsoft.com/office/word/2010/wordprocessingGroup" xmlns:wpi="http://schemas.microsoft.com/office/word/2010/wordprocessingInk" xmlns:wne="http://schemas.microsoft.com/office/word/2006/wordml" xmlns:wps="http://schemas.microsoft.com/office/word/2010/wordprocessingShape" mc:Ignorable="w14 w15 w16se w16cid w16 w16cex w16sdtdh wp14">
   <w:p>
     <w:pPr>
       <w:pStyle w:val="Stopka"/>
@@ -9312,7 +9657,7 @@
 </file>
 
 <file path=word/footer3.xml><?xml version="1.0" encoding="utf-8"?>
-<w:ftr xmlns:wpc="http://schemas.microsoft.com/office/word/2010/wordprocessingCanvas" xmlns:cx="http://schemas.microsoft.com/office/drawing/2014/chartex" xmlns:cx1="http://schemas.microsoft.com/office/drawing/2015/9/8/chartex" xmlns:cx2="http://schemas.microsoft.com/office/drawing/2015/10/21/chartex" xmlns:cx3="http://schemas.microsoft.com/office/drawing/2016/5/9/chartex" xmlns:cx4="http://schemas.microsoft.com/office/drawing/2016/5/10/chartex" xmlns:cx5="http://schemas.microsoft.com/office/drawing/2016/5/11/chartex" xmlns:cx6="http://schemas.microsoft.com/office/drawing/2016/5/12/chartex" xmlns:cx7="http://schemas.microsoft.com/office/drawing/2016/5/13/chartex" xmlns:cx8="http://schemas.microsoft.com/office/drawing/2016/5/14/chartex" xmlns:mc="http://schemas.openxmlformats.org/markup-compatibility/2006" xmlns:aink="http://schemas.microsoft.com/office/drawing/2016/ink" xmlns:am3d="http://schemas.microsoft.com/office/drawing/2017/model3d" xmlns:o="urn:schemas-microsoft-com:office:office" xmlns:oel="http://schemas.microsoft.com/office/2019/extlst" xmlns:r="http://schemas.openxmlformats.org/officeDocument/2006/relationships" xmlns:m="http://schemas.openxmlformats.org/officeDocument/2006/math" xmlns:v="urn:schemas-microsoft-com:vml" xmlns:wp14="http://schemas.microsoft.com/office/word/2010/wordprocessingDrawing" xmlns:wp="http://schemas.openxmlformats.org/drawingml/2006/wordprocessingDrawing" xmlns:w10="urn:schemas-microsoft-com:office:word" xmlns:w="http://schemas.openxmlformats.org/wordprocessingml/2006/main" xmlns:w14="http://schemas.microsoft.com/office/word/2010/wordml" xmlns:w15="http://schemas.microsoft.com/office/word/2012/wordml" xmlns:w16cex="http://schemas.microsoft.com/office/word/2018/wordml/cex" xmlns:w16cid="http://schemas.microsoft.com/office/word/2016/wordml/cid" xmlns:w16="http://schemas.microsoft.com/office/word/2018/wordml" xmlns:w16sdtdh="http://schemas.microsoft.com/office/word/2020/wordml/sdtdatahash" xmlns:w16se="http://schemas.microsoft.com/office/word/2015/wordml/symex" xmlns:wpg="http://schemas.microsoft.com/office/word/2010/wordprocessingGroup" xmlns:wpi="http://schemas.microsoft.com/office/word/2010/wordprocessingInk" xmlns:wne="http://schemas.microsoft.com/office/word/2006/wordml" xmlns:wps="http://schemas.microsoft.com/office/word/2010/wordprocessingShape" mc:Ignorable="w14 w15 w16se w16cid w16 w16cex w16sdtdh wp14">
+<w:ftr xmlns:wpc="http://schemas.microsoft.com/office/word/2010/wordprocessingCanvas" xmlns:cx="http://schemas.microsoft.com/office/drawing/2014/chartex" xmlns:cx1="http://schemas.microsoft.com/office/drawing/2015/9/8/chartex" xmlns:cx2="http://schemas.microsoft.com/office/drawing/2015/10/21/chartex" xmlns:cx3="http://schemas.microsoft.com/office/drawing/2016/5/9/chartex" xmlns:cx4="http://schemas.microsoft.com/office/drawing/2016/5/10/chartex" xmlns:cx5="http://schemas.microsoft.com/office/drawing/2016/5/11/chartex" xmlns:cx6="http://schemas.microsoft.com/office/drawing/2016/5/12/chartex" xmlns:cx7="http://schemas.microsoft.com/office/drawing/2016/5/13/chartex" xmlns:cx8="http://schemas.microsoft.com/office/drawing/2016/5/14/chartex" xmlns:mc="http://schemas.openxmlformats.org/markup-compatibility/2006" xmlns:aink="http://schemas.microsoft.com/office/drawing/2016/ink" xmlns:am3d="http://schemas.microsoft.com/office/drawing/2017/model3d" xmlns:o="urn:schemas-microsoft-com:office:office" xmlns:oel="http://schemas.microsoft.com/office/2019/extlst" xmlns:r="http://schemas.openxmlformats.org/officeDocument/2006/relationships" xmlns:m="http://schemas.openxmlformats.org/officeDocument/2006/math" xmlns:v="urn:schemas-microsoft-com:vml" xmlns:wp14="http://schemas.microsoft.com/office/word/2010/wordprocessingDrawing" xmlns:wp="http://schemas.openxmlformats.org/drawingml/2006/wordprocessingDrawing" xmlns:w10="urn:schemas-microsoft-com:office:word" xmlns:w="http://schemas.openxmlformats.org/wordprocessingml/2006/main" xmlns:w14="http://schemas.microsoft.com/office/word/2010/wordml" xmlns:w15="http://schemas.microsoft.com/office/word/2012/wordml" xmlns:w16cex="http://schemas.microsoft.com/office/word/2018/wordml/cex" xmlns:w16cid="http://schemas.microsoft.com/office/word/2016/wordml/cid" xmlns:w16="http://schemas.microsoft.com/office/word/2018/wordml" xmlns:w16du="http://schemas.microsoft.com/office/word/2023/wordml/word16du" xmlns:w16sdtdh="http://schemas.microsoft.com/office/word/2020/wordml/sdtdatahash" xmlns:w16se="http://schemas.microsoft.com/office/word/2015/wordml/symex" xmlns:wpg="http://schemas.microsoft.com/office/word/2010/wordprocessingGroup" xmlns:wpi="http://schemas.microsoft.com/office/word/2010/wordprocessingInk" xmlns:wne="http://schemas.microsoft.com/office/word/2006/wordml" xmlns:wps="http://schemas.microsoft.com/office/word/2010/wordprocessingShape" mc:Ignorable="w14 w15 w16se w16cid w16 w16cex w16sdtdh wp14">
   <w:p>
     <w:pPr>
       <w:pStyle w:val="Stopka"/>
@@ -9322,7 +9667,7 @@
 </file>
 
 <file path=word/footnotes.xml><?xml version="1.0" encoding="utf-8"?>
-<w:footnotes xmlns:wpc="http://schemas.microsoft.com/office/word/2010/wordprocessingCanvas" xmlns:cx="http://schemas.microsoft.com/office/drawing/2014/chartex" xmlns:cx1="http://schemas.microsoft.com/office/drawing/2015/9/8/chartex" xmlns:cx2="http://schemas.microsoft.com/office/drawing/2015/10/21/chartex" xmlns:cx3="http://schemas.microsoft.com/office/drawing/2016/5/9/chartex" xmlns:cx4="http://schemas.microsoft.com/office/drawing/2016/5/10/chartex" xmlns:cx5="http://schemas.microsoft.com/office/drawing/2016/5/11/chartex" xmlns:cx6="http://schemas.microsoft.com/office/drawing/2016/5/12/chartex" xmlns:cx7="http://schemas.microsoft.com/office/drawing/2016/5/13/chartex" xmlns:cx8="http://schemas.microsoft.com/office/drawing/2016/5/14/chartex" xmlns:mc="http://schemas.openxmlformats.org/markup-compatibility/2006" xmlns:aink="http://schemas.microsoft.com/office/drawing/2016/ink" xmlns:am3d="http://schemas.microsoft.com/office/drawing/2017/model3d" xmlns:o="urn:schemas-microsoft-com:office:office" xmlns:oel="http://schemas.microsoft.com/office/2019/extlst" xmlns:r="http://schemas.openxmlformats.org/officeDocument/2006/relationships" xmlns:m="http://schemas.openxmlformats.org/officeDocument/2006/math" xmlns:v="urn:schemas-microsoft-com:vml" xmlns:wp14="http://schemas.microsoft.com/office/word/2010/wordprocessingDrawing" xmlns:wp="http://schemas.openxmlformats.org/drawingml/2006/wordprocessingDrawing" xmlns:w10="urn:schemas-microsoft-com:office:word" xmlns:w="http://schemas.openxmlformats.org/wordprocessingml/2006/main" xmlns:w14="http://schemas.microsoft.com/office/word/2010/wordml" xmlns:w15="http://schemas.microsoft.com/office/word/2012/wordml" xmlns:w16cex="http://schemas.microsoft.com/office/word/2018/wordml/cex" xmlns:w16cid="http://schemas.microsoft.com/office/word/2016/wordml/cid" xmlns:w16="http://schemas.microsoft.com/office/word/2018/wordml" xmlns:w16sdtdh="http://schemas.microsoft.com/office/word/2020/wordml/sdtdatahash" xmlns:w16se="http://schemas.microsoft.com/office/word/2015/wordml/symex" xmlns:wpg="http://schemas.microsoft.com/office/word/2010/wordprocessingGroup" xmlns:wpi="http://schemas.microsoft.com/office/word/2010/wordprocessingInk" xmlns:wne="http://schemas.microsoft.com/office/word/2006/wordml" xmlns:wps="http://schemas.microsoft.com/office/word/2010/wordprocessingShape" mc:Ignorable="w14 w15 w16se w16cid w16 w16cex w16sdtdh wp14">
+<w:footnotes xmlns:wpc="http://schemas.microsoft.com/office/word/2010/wordprocessingCanvas" xmlns:cx="http://schemas.microsoft.com/office/drawing/2014/chartex" xmlns:cx1="http://schemas.microsoft.com/office/drawing/2015/9/8/chartex" xmlns:cx2="http://schemas.microsoft.com/office/drawing/2015/10/21/chartex" xmlns:cx3="http://schemas.microsoft.com/office/drawing/2016/5/9/chartex" xmlns:cx4="http://schemas.microsoft.com/office/drawing/2016/5/10/chartex" xmlns:cx5="http://schemas.microsoft.com/office/drawing/2016/5/11/chartex" xmlns:cx6="http://schemas.microsoft.com/office/drawing/2016/5/12/chartex" xmlns:cx7="http://schemas.microsoft.com/office/drawing/2016/5/13/chartex" xmlns:cx8="http://schemas.microsoft.com/office/drawing/2016/5/14/chartex" xmlns:mc="http://schemas.openxmlformats.org/markup-compatibility/2006" xmlns:aink="http://schemas.microsoft.com/office/drawing/2016/ink" xmlns:am3d="http://schemas.microsoft.com/office/drawing/2017/model3d" xmlns:o="urn:schemas-microsoft-com:office:office" xmlns:oel="http://schemas.microsoft.com/office/2019/extlst" xmlns:r="http://schemas.openxmlformats.org/officeDocument/2006/relationships" xmlns:m="http://schemas.openxmlformats.org/officeDocument/2006/math" xmlns:v="urn:schemas-microsoft-com:vml" xmlns:wp14="http://schemas.microsoft.com/office/word/2010/wordprocessingDrawing" xmlns:wp="http://schemas.openxmlformats.org/drawingml/2006/wordprocessingDrawing" xmlns:w10="urn:schemas-microsoft-com:office:word" xmlns:w="http://schemas.openxmlformats.org/wordprocessingml/2006/main" xmlns:w14="http://schemas.microsoft.com/office/word/2010/wordml" xmlns:w15="http://schemas.microsoft.com/office/word/2012/wordml" xmlns:w16cex="http://schemas.microsoft.com/office/word/2018/wordml/cex" xmlns:w16cid="http://schemas.microsoft.com/office/word/2016/wordml/cid" xmlns:w16="http://schemas.microsoft.com/office/word/2018/wordml" xmlns:w16du="http://schemas.microsoft.com/office/word/2023/wordml/word16du" xmlns:w16sdtdh="http://schemas.microsoft.com/office/word/2020/wordml/sdtdatahash" xmlns:w16se="http://schemas.microsoft.com/office/word/2015/wordml/symex" xmlns:wpg="http://schemas.microsoft.com/office/word/2010/wordprocessingGroup" xmlns:wpi="http://schemas.microsoft.com/office/word/2010/wordprocessingInk" xmlns:wne="http://schemas.microsoft.com/office/word/2006/wordml" xmlns:wps="http://schemas.microsoft.com/office/word/2010/wordprocessingShape" mc:Ignorable="w14 w15 w16se w16cid w16 w16cex w16sdtdh wp14">
   <w:footnote w:type="separator" w:id="-1">
     <w:p>
       <w:r>
@@ -9341,7 +9686,7 @@
 </file>
 
 <file path=word/header1.xml><?xml version="1.0" encoding="utf-8"?>
-<w:hdr xmlns:wpc="http://schemas.microsoft.com/office/word/2010/wordprocessingCanvas" xmlns:cx="http://schemas.microsoft.com/office/drawing/2014/chartex" xmlns:cx1="http://schemas.microsoft.com/office/drawing/2015/9/8/chartex" xmlns:cx2="http://schemas.microsoft.com/office/drawing/2015/10/21/chartex" xmlns:cx3="http://schemas.microsoft.com/office/drawing/2016/5/9/chartex" xmlns:cx4="http://schemas.microsoft.com/office/drawing/2016/5/10/chartex" xmlns:cx5="http://schemas.microsoft.com/office/drawing/2016/5/11/chartex" xmlns:cx6="http://schemas.microsoft.com/office/drawing/2016/5/12/chartex" xmlns:cx7="http://schemas.microsoft.com/office/drawing/2016/5/13/chartex" xmlns:cx8="http://schemas.microsoft.com/office/drawing/2016/5/14/chartex" xmlns:mc="http://schemas.openxmlformats.org/markup-compatibility/2006" xmlns:aink="http://schemas.microsoft.com/office/drawing/2016/ink" xmlns:am3d="http://schemas.microsoft.com/office/drawing/2017/model3d" xmlns:o="urn:schemas-microsoft-com:office:office" xmlns:oel="http://schemas.microsoft.com/office/2019/extlst" xmlns:r="http://schemas.openxmlformats.org/officeDocument/2006/relationships" xmlns:m="http://schemas.openxmlformats.org/officeDocument/2006/math" xmlns:v="urn:schemas-microsoft-com:vml" xmlns:wp14="http://schemas.microsoft.com/office/word/2010/wordprocessingDrawing" xmlns:wp="http://schemas.openxmlformats.org/drawingml/2006/wordprocessingDrawing" xmlns:w10="urn:schemas-microsoft-com:office:word" xmlns:w="http://schemas.openxmlformats.org/wordprocessingml/2006/main" xmlns:w14="http://schemas.microsoft.com/office/word/2010/wordml" xmlns:w15="http://schemas.microsoft.com/office/word/2012/wordml" xmlns:w16cex="http://schemas.microsoft.com/office/word/2018/wordml/cex" xmlns:w16cid="http://schemas.microsoft.com/office/word/2016/wordml/cid" xmlns:w16="http://schemas.microsoft.com/office/word/2018/wordml" xmlns:w16sdtdh="http://schemas.microsoft.com/office/word/2020/wordml/sdtdatahash" xmlns:w16se="http://schemas.microsoft.com/office/word/2015/wordml/symex" xmlns:wpg="http://schemas.microsoft.com/office/word/2010/wordprocessingGroup" xmlns:wpi="http://schemas.microsoft.com/office/word/2010/wordprocessingInk" xmlns:wne="http://schemas.microsoft.com/office/word/2006/wordml" xmlns:wps="http://schemas.microsoft.com/office/word/2010/wordprocessingShape" mc:Ignorable="w14 w15 w16se w16cid w16 w16cex w16sdtdh wp14">
+<w:hdr xmlns:wpc="http://schemas.microsoft.com/office/word/2010/wordprocessingCanvas" xmlns:cx="http://schemas.microsoft.com/office/drawing/2014/chartex" xmlns:cx1="http://schemas.microsoft.com/office/drawing/2015/9/8/chartex" xmlns:cx2="http://schemas.microsoft.com/office/drawing/2015/10/21/chartex" xmlns:cx3="http://schemas.microsoft.com/office/drawing/2016/5/9/chartex" xmlns:cx4="http://schemas.microsoft.com/office/drawing/2016/5/10/chartex" xmlns:cx5="http://schemas.microsoft.com/office/drawing/2016/5/11/chartex" xmlns:cx6="http://schemas.microsoft.com/office/drawing/2016/5/12/chartex" xmlns:cx7="http://schemas.microsoft.com/office/drawing/2016/5/13/chartex" xmlns:cx8="http://schemas.microsoft.com/office/drawing/2016/5/14/chartex" xmlns:mc="http://schemas.openxmlformats.org/markup-compatibility/2006" xmlns:aink="http://schemas.microsoft.com/office/drawing/2016/ink" xmlns:am3d="http://schemas.microsoft.com/office/drawing/2017/model3d" xmlns:o="urn:schemas-microsoft-com:office:office" xmlns:oel="http://schemas.microsoft.com/office/2019/extlst" xmlns:r="http://schemas.openxmlformats.org/officeDocument/2006/relationships" xmlns:m="http://schemas.openxmlformats.org/officeDocument/2006/math" xmlns:v="urn:schemas-microsoft-com:vml" xmlns:wp14="http://schemas.microsoft.com/office/word/2010/wordprocessingDrawing" xmlns:wp="http://schemas.openxmlformats.org/drawingml/2006/wordprocessingDrawing" xmlns:w10="urn:schemas-microsoft-com:office:word" xmlns:w="http://schemas.openxmlformats.org/wordprocessingml/2006/main" xmlns:w14="http://schemas.microsoft.com/office/word/2010/wordml" xmlns:w15="http://schemas.microsoft.com/office/word/2012/wordml" xmlns:w16cex="http://schemas.microsoft.com/office/word/2018/wordml/cex" xmlns:w16cid="http://schemas.microsoft.com/office/word/2016/wordml/cid" xmlns:w16="http://schemas.microsoft.com/office/word/2018/wordml" xmlns:w16du="http://schemas.microsoft.com/office/word/2023/wordml/word16du" xmlns:w16sdtdh="http://schemas.microsoft.com/office/word/2020/wordml/sdtdatahash" xmlns:w16se="http://schemas.microsoft.com/office/word/2015/wordml/symex" xmlns:wpg="http://schemas.microsoft.com/office/word/2010/wordprocessingGroup" xmlns:wpi="http://schemas.microsoft.com/office/word/2010/wordprocessingInk" xmlns:wne="http://schemas.microsoft.com/office/word/2006/wordml" xmlns:wps="http://schemas.microsoft.com/office/word/2010/wordprocessingShape" mc:Ignorable="w14 w15 w16se w16cid w16 w16cex w16sdtdh wp14">
   <w:p>
     <w:pPr>
       <w:pStyle w:val="Nagwek"/>
@@ -9354,7 +9699,7 @@
 </file>
 
 <file path=word/header2.xml><?xml version="1.0" encoding="utf-8"?>
-<w:hdr xmlns:wpc="http://schemas.microsoft.com/office/word/2010/wordprocessingCanvas" xmlns:cx="http://schemas.microsoft.com/office/drawing/2014/chartex" xmlns:cx1="http://schemas.microsoft.com/office/drawing/2015/9/8/chartex" xmlns:cx2="http://schemas.microsoft.com/office/drawing/2015/10/21/chartex" xmlns:cx3="http://schemas.microsoft.com/office/drawing/2016/5/9/chartex" xmlns:cx4="http://schemas.microsoft.com/office/drawing/2016/5/10/chartex" xmlns:cx5="http://schemas.microsoft.com/office/drawing/2016/5/11/chartex" xmlns:cx6="http://schemas.microsoft.com/office/drawing/2016/5/12/chartex" xmlns:cx7="http://schemas.microsoft.com/office/drawing/2016/5/13/chartex" xmlns:cx8="http://schemas.microsoft.com/office/drawing/2016/5/14/chartex" xmlns:mc="http://schemas.openxmlformats.org/markup-compatibility/2006" xmlns:aink="http://schemas.microsoft.com/office/drawing/2016/ink" xmlns:am3d="http://schemas.microsoft.com/office/drawing/2017/model3d" xmlns:o="urn:schemas-microsoft-com:office:office" xmlns:oel="http://schemas.microsoft.com/office/2019/extlst" xmlns:r="http://schemas.openxmlformats.org/officeDocument/2006/relationships" xmlns:m="http://schemas.openxmlformats.org/officeDocument/2006/math" xmlns:v="urn:schemas-microsoft-com:vml" xmlns:wp14="http://schemas.microsoft.com/office/word/2010/wordprocessingDrawing" xmlns:wp="http://schemas.openxmlformats.org/drawingml/2006/wordprocessingDrawing" xmlns:w10="urn:schemas-microsoft-com:office:word" xmlns:w="http://schemas.openxmlformats.org/wordprocessingml/2006/main" xmlns:w14="http://schemas.microsoft.com/office/word/2010/wordml" xmlns:w15="http://schemas.microsoft.com/office/word/2012/wordml" xmlns:w16cex="http://schemas.microsoft.com/office/word/2018/wordml/cex" xmlns:w16cid="http://schemas.microsoft.com/office/word/2016/wordml/cid" xmlns:w16="http://schemas.microsoft.com/office/word/2018/wordml" xmlns:w16sdtdh="http://schemas.microsoft.com/office/word/2020/wordml/sdtdatahash" xmlns:w16se="http://schemas.microsoft.com/office/word/2015/wordml/symex" xmlns:wpg="http://schemas.microsoft.com/office/word/2010/wordprocessingGroup" xmlns:wpi="http://schemas.microsoft.com/office/word/2010/wordprocessingInk" xmlns:wne="http://schemas.microsoft.com/office/word/2006/wordml" xmlns:wps="http://schemas.microsoft.com/office/word/2010/wordprocessingShape" mc:Ignorable="w14 w15 w16se w16cid w16 w16cex w16sdtdh wp14">
+<w:hdr xmlns:wpc="http://schemas.microsoft.com/office/word/2010/wordprocessingCanvas" xmlns:cx="http://schemas.microsoft.com/office/drawing/2014/chartex" xmlns:cx1="http://schemas.microsoft.com/office/drawing/2015/9/8/chartex" xmlns:cx2="http://schemas.microsoft.com/office/drawing/2015/10/21/chartex" xmlns:cx3="http://schemas.microsoft.com/office/drawing/2016/5/9/chartex" xmlns:cx4="http://schemas.microsoft.com/office/drawing/2016/5/10/chartex" xmlns:cx5="http://schemas.microsoft.com/office/drawing/2016/5/11/chartex" xmlns:cx6="http://schemas.microsoft.com/office/drawing/2016/5/12/chartex" xmlns:cx7="http://schemas.microsoft.com/office/drawing/2016/5/13/chartex" xmlns:cx8="http://schemas.microsoft.com/office/drawing/2016/5/14/chartex" xmlns:mc="http://schemas.openxmlformats.org/markup-compatibility/2006" xmlns:aink="http://schemas.microsoft.com/office/drawing/2016/ink" xmlns:am3d="http://schemas.microsoft.com/office/drawing/2017/model3d" xmlns:o="urn:schemas-microsoft-com:office:office" xmlns:oel="http://schemas.microsoft.com/office/2019/extlst" xmlns:r="http://schemas.openxmlformats.org/officeDocument/2006/relationships" xmlns:m="http://schemas.openxmlformats.org/officeDocument/2006/math" xmlns:v="urn:schemas-microsoft-com:vml" xmlns:wp14="http://schemas.microsoft.com/office/word/2010/wordprocessingDrawing" xmlns:wp="http://schemas.openxmlformats.org/drawingml/2006/wordprocessingDrawing" xmlns:w10="urn:schemas-microsoft-com:office:word" xmlns:w="http://schemas.openxmlformats.org/wordprocessingml/2006/main" xmlns:w14="http://schemas.microsoft.com/office/word/2010/wordml" xmlns:w15="http://schemas.microsoft.com/office/word/2012/wordml" xmlns:w16cex="http://schemas.microsoft.com/office/word/2018/wordml/cex" xmlns:w16cid="http://schemas.microsoft.com/office/word/2016/wordml/cid" xmlns:w16="http://schemas.microsoft.com/office/word/2018/wordml" xmlns:w16du="http://schemas.microsoft.com/office/word/2023/wordml/word16du" xmlns:w16sdtdh="http://schemas.microsoft.com/office/word/2020/wordml/sdtdatahash" xmlns:w16se="http://schemas.microsoft.com/office/word/2015/wordml/symex" xmlns:wpg="http://schemas.microsoft.com/office/word/2010/wordprocessingGroup" xmlns:wpi="http://schemas.microsoft.com/office/word/2010/wordprocessingInk" xmlns:wne="http://schemas.microsoft.com/office/word/2006/wordml" xmlns:wps="http://schemas.microsoft.com/office/word/2010/wordprocessingShape" mc:Ignorable="w14 w15 w16se w16cid w16 w16cex w16sdtdh wp14">
   <w:p>
     <w:pPr>
       <w:pStyle w:val="Nagwek10"/>
@@ -9373,7 +9718,7 @@
 </file>
 
 <file path=word/header3.xml><?xml version="1.0" encoding="utf-8"?>
-<w:hdr xmlns:wpc="http://schemas.microsoft.com/office/word/2010/wordprocessingCanvas" xmlns:cx="http://schemas.microsoft.com/office/drawing/2014/chartex" xmlns:cx1="http://schemas.microsoft.com/office/drawing/2015/9/8/chartex" xmlns:cx2="http://schemas.microsoft.com/office/drawing/2015/10/21/chartex" xmlns:cx3="http://schemas.microsoft.com/office/drawing/2016/5/9/chartex" xmlns:cx4="http://schemas.microsoft.com/office/drawing/2016/5/10/chartex" xmlns:cx5="http://schemas.microsoft.com/office/drawing/2016/5/11/chartex" xmlns:cx6="http://schemas.microsoft.com/office/drawing/2016/5/12/chartex" xmlns:cx7="http://schemas.microsoft.com/office/drawing/2016/5/13/chartex" xmlns:cx8="http://schemas.microsoft.com/office/drawing/2016/5/14/chartex" xmlns:mc="http://schemas.openxmlformats.org/markup-compatibility/2006" xmlns:aink="http://schemas.microsoft.com/office/drawing/2016/ink" xmlns:am3d="http://schemas.microsoft.com/office/drawing/2017/model3d" xmlns:o="urn:schemas-microsoft-com:office:office" xmlns:oel="http://schemas.microsoft.com/office/2019/extlst" xmlns:r="http://schemas.openxmlformats.org/officeDocument/2006/relationships" xmlns:m="http://schemas.openxmlformats.org/officeDocument/2006/math" xmlns:v="urn:schemas-microsoft-com:vml" xmlns:wp14="http://schemas.microsoft.com/office/word/2010/wordprocessingDrawing" xmlns:wp="http://schemas.openxmlformats.org/drawingml/2006/wordprocessingDrawing" xmlns:w10="urn:schemas-microsoft-com:office:word" xmlns:w="http://schemas.openxmlformats.org/wordprocessingml/2006/main" xmlns:w14="http://schemas.microsoft.com/office/word/2010/wordml" xmlns:w15="http://schemas.microsoft.com/office/word/2012/wordml" xmlns:w16cex="http://schemas.microsoft.com/office/word/2018/wordml/cex" xmlns:w16cid="http://schemas.microsoft.com/office/word/2016/wordml/cid" xmlns:w16="http://schemas.microsoft.com/office/word/2018/wordml" xmlns:w16sdtdh="http://schemas.microsoft.com/office/word/2020/wordml/sdtdatahash" xmlns:w16se="http://schemas.microsoft.com/office/word/2015/wordml/symex" xmlns:wpg="http://schemas.microsoft.com/office/word/2010/wordprocessingGroup" xmlns:wpi="http://schemas.microsoft.com/office/word/2010/wordprocessingInk" xmlns:wne="http://schemas.microsoft.com/office/word/2006/wordml" xmlns:wps="http://schemas.microsoft.com/office/word/2010/wordprocessingShape" mc:Ignorable="w14 w15 w16se w16cid w16 w16cex w16sdtdh wp14">
+<w:hdr xmlns:wpc="http://schemas.microsoft.com/office/word/2010/wordprocessingCanvas" xmlns:cx="http://schemas.microsoft.com/office/drawing/2014/chartex" xmlns:cx1="http://schemas.microsoft.com/office/drawing/2015/9/8/chartex" xmlns:cx2="http://schemas.microsoft.com/office/drawing/2015/10/21/chartex" xmlns:cx3="http://schemas.microsoft.com/office/drawing/2016/5/9/chartex" xmlns:cx4="http://schemas.microsoft.com/office/drawing/2016/5/10/chartex" xmlns:cx5="http://schemas.microsoft.com/office/drawing/2016/5/11/chartex" xmlns:cx6="http://schemas.microsoft.com/office/drawing/2016/5/12/chartex" xmlns:cx7="http://schemas.microsoft.com/office/drawing/2016/5/13/chartex" xmlns:cx8="http://schemas.microsoft.com/office/drawing/2016/5/14/chartex" xmlns:mc="http://schemas.openxmlformats.org/markup-compatibility/2006" xmlns:aink="http://schemas.microsoft.com/office/drawing/2016/ink" xmlns:am3d="http://schemas.microsoft.com/office/drawing/2017/model3d" xmlns:o="urn:schemas-microsoft-com:office:office" xmlns:oel="http://schemas.microsoft.com/office/2019/extlst" xmlns:r="http://schemas.openxmlformats.org/officeDocument/2006/relationships" xmlns:m="http://schemas.openxmlformats.org/officeDocument/2006/math" xmlns:v="urn:schemas-microsoft-com:vml" xmlns:wp14="http://schemas.microsoft.com/office/word/2010/wordprocessingDrawing" xmlns:wp="http://schemas.openxmlformats.org/drawingml/2006/wordprocessingDrawing" xmlns:w10="urn:schemas-microsoft-com:office:word" xmlns:w="http://schemas.openxmlformats.org/wordprocessingml/2006/main" xmlns:w14="http://schemas.microsoft.com/office/word/2010/wordml" xmlns:w15="http://schemas.microsoft.com/office/word/2012/wordml" xmlns:w16cex="http://schemas.microsoft.com/office/word/2018/wordml/cex" xmlns:w16cid="http://schemas.microsoft.com/office/word/2016/wordml/cid" xmlns:w16="http://schemas.microsoft.com/office/word/2018/wordml" xmlns:w16du="http://schemas.microsoft.com/office/word/2023/wordml/word16du" xmlns:w16sdtdh="http://schemas.microsoft.com/office/word/2020/wordml/sdtdatahash" xmlns:w16se="http://schemas.microsoft.com/office/word/2015/wordml/symex" xmlns:wpg="http://schemas.microsoft.com/office/word/2010/wordprocessingGroup" xmlns:wpi="http://schemas.microsoft.com/office/word/2010/wordprocessingInk" xmlns:wne="http://schemas.microsoft.com/office/word/2006/wordml" xmlns:wps="http://schemas.microsoft.com/office/word/2010/wordprocessingShape" mc:Ignorable="w14 w15 w16se w16cid w16 w16cex w16sdtdh wp14">
   <w:p>
     <w:pPr>
       <w:pStyle w:val="Nagwek"/>
@@ -9386,7 +9731,7 @@
 </file>
 
 <file path=word/numbering.xml><?xml version="1.0" encoding="utf-8"?>
-<w:numbering xmlns:wpc="http://schemas.microsoft.com/office/word/2010/wordprocessingCanvas" xmlns:cx="http://schemas.microsoft.com/office/drawing/2014/chartex" xmlns:cx1="http://schemas.microsoft.com/office/drawing/2015/9/8/chartex" xmlns:cx2="http://schemas.microsoft.com/office/drawing/2015/10/21/chartex" xmlns:cx3="http://schemas.microsoft.com/office/drawing/2016/5/9/chartex" xmlns:cx4="http://schemas.microsoft.com/office/drawing/2016/5/10/chartex" xmlns:cx5="http://schemas.microsoft.com/office/drawing/2016/5/11/chartex" xmlns:cx6="http://schemas.microsoft.com/office/drawing/2016/5/12/chartex" xmlns:cx7="http://schemas.microsoft.com/office/drawing/2016/5/13/chartex" xmlns:cx8="http://schemas.microsoft.com/office/drawing/2016/5/14/chartex" xmlns:mc="http://schemas.openxmlformats.org/markup-compatibility/2006" xmlns:aink="http://schemas.microsoft.com/office/drawing/2016/ink" xmlns:am3d="http://schemas.microsoft.com/office/drawing/2017/model3d" xmlns:o="urn:schemas-microsoft-com:office:office" xmlns:oel="http://schemas.microsoft.com/office/2019/extlst" xmlns:r="http://schemas.openxmlformats.org/officeDocument/2006/relationships" xmlns:m="http://schemas.openxmlformats.org/officeDocument/2006/math" xmlns:v="urn:schemas-microsoft-com:vml" xmlns:wp14="http://schemas.microsoft.com/office/word/2010/wordprocessingDrawing" xmlns:wp="http://schemas.openxmlformats.org/drawingml/2006/wordprocessingDrawing" xmlns:w10="urn:schemas-microsoft-com:office:word" xmlns:w="http://schemas.openxmlformats.org/wordprocessingml/2006/main" xmlns:w14="http://schemas.microsoft.com/office/word/2010/wordml" xmlns:w15="http://schemas.microsoft.com/office/word/2012/wordml" xmlns:w16cex="http://schemas.microsoft.com/office/word/2018/wordml/cex" xmlns:w16cid="http://schemas.microsoft.com/office/word/2016/wordml/cid" xmlns:w16="http://schemas.microsoft.com/office/word/2018/wordml" xmlns:w16sdtdh="http://schemas.microsoft.com/office/word/2020/wordml/sdtdatahash" xmlns:w16se="http://schemas.microsoft.com/office/word/2015/wordml/symex" xmlns:wpg="http://schemas.microsoft.com/office/word/2010/wordprocessingGroup" xmlns:wpi="http://schemas.microsoft.com/office/word/2010/wordprocessingInk" xmlns:wne="http://schemas.microsoft.com/office/word/2006/wordml" xmlns:wps="http://schemas.microsoft.com/office/word/2010/wordprocessingShape" mc:Ignorable="w14 w15 w16se w16cid w16 w16cex w16sdtdh wp14">
+<w:numbering xmlns:wpc="http://schemas.microsoft.com/office/word/2010/wordprocessingCanvas" xmlns:cx="http://schemas.microsoft.com/office/drawing/2014/chartex" xmlns:cx1="http://schemas.microsoft.com/office/drawing/2015/9/8/chartex" xmlns:cx2="http://schemas.microsoft.com/office/drawing/2015/10/21/chartex" xmlns:cx3="http://schemas.microsoft.com/office/drawing/2016/5/9/chartex" xmlns:cx4="http://schemas.microsoft.com/office/drawing/2016/5/10/chartex" xmlns:cx5="http://schemas.microsoft.com/office/drawing/2016/5/11/chartex" xmlns:cx6="http://schemas.microsoft.com/office/drawing/2016/5/12/chartex" xmlns:cx7="http://schemas.microsoft.com/office/drawing/2016/5/13/chartex" xmlns:cx8="http://schemas.microsoft.com/office/drawing/2016/5/14/chartex" xmlns:mc="http://schemas.openxmlformats.org/markup-compatibility/2006" xmlns:aink="http://schemas.microsoft.com/office/drawing/2016/ink" xmlns:am3d="http://schemas.microsoft.com/office/drawing/2017/model3d" xmlns:o="urn:schemas-microsoft-com:office:office" xmlns:oel="http://schemas.microsoft.com/office/2019/extlst" xmlns:r="http://schemas.openxmlformats.org/officeDocument/2006/relationships" xmlns:m="http://schemas.openxmlformats.org/officeDocument/2006/math" xmlns:v="urn:schemas-microsoft-com:vml" xmlns:wp14="http://schemas.microsoft.com/office/word/2010/wordprocessingDrawing" xmlns:wp="http://schemas.openxmlformats.org/drawingml/2006/wordprocessingDrawing" xmlns:w10="urn:schemas-microsoft-com:office:word" xmlns:w="http://schemas.openxmlformats.org/wordprocessingml/2006/main" xmlns:w14="http://schemas.microsoft.com/office/word/2010/wordml" xmlns:w15="http://schemas.microsoft.com/office/word/2012/wordml" xmlns:w16cex="http://schemas.microsoft.com/office/word/2018/wordml/cex" xmlns:w16cid="http://schemas.microsoft.com/office/word/2016/wordml/cid" xmlns:w16="http://schemas.microsoft.com/office/word/2018/wordml" xmlns:w16du="http://schemas.microsoft.com/office/word/2023/wordml/word16du" xmlns:w16sdtdh="http://schemas.microsoft.com/office/word/2020/wordml/sdtdatahash" xmlns:w16se="http://schemas.microsoft.com/office/word/2015/wordml/symex" xmlns:wpg="http://schemas.microsoft.com/office/word/2010/wordprocessingGroup" xmlns:wpi="http://schemas.microsoft.com/office/word/2010/wordprocessingInk" xmlns:wne="http://schemas.microsoft.com/office/word/2006/wordml" xmlns:wps="http://schemas.microsoft.com/office/word/2010/wordprocessingShape" mc:Ignorable="w14 w15 w16se w16cid w16 w16cex w16sdtdh wp14">
   <w:abstractNum w:abstractNumId="0" w15:restartNumberingAfterBreak="0">
     <w:nsid w:val="12E63F82"/>
     <w:multiLevelType w:val="multilevel"/>

</xml_diff>